<commit_message>
menambah bahasa basis data
</commit_message>
<xml_diff>
--- a/ANALISIS RESUME DATABASE.docx
+++ b/ANALISIS RESUME DATABASE.docx
@@ -1,6 +1,6 @@
 
 <file path=word/document.xml><?xml version="1.0" encoding="utf-8"?>
-<w:document xmlns:wpc="http://schemas.microsoft.com/office/word/2010/wordprocessingCanvas" xmlns:mc="http://schemas.openxmlformats.org/markup-compatibility/2006" xmlns:o="urn:schemas-microsoft-com:office:office" xmlns:r="http://schemas.openxmlformats.org/officeDocument/2006/relationships" xmlns:m="http://schemas.openxmlformats.org/officeDocument/2006/math" xmlns:v="urn:schemas-microsoft-com:vml" xmlns:wp14="http://schemas.microsoft.com/office/word/2010/wordprocessingDrawing" xmlns:wp="http://schemas.openxmlformats.org/drawingml/2006/wordprocessingDrawing" xmlns:w10="urn:schemas-microsoft-com:office:word" xmlns:w="http://schemas.openxmlformats.org/wordprocessingml/2006/main" xmlns:w14="http://schemas.microsoft.com/office/word/2010/wordml" xmlns:w15="http://schemas.microsoft.com/office/word/2012/wordml" xmlns:wpg="http://schemas.microsoft.com/office/word/2010/wordprocessingGroup" xmlns:wpi="http://schemas.microsoft.com/office/word/2010/wordprocessingInk" xmlns:wne="http://schemas.microsoft.com/office/word/2006/wordml" xmlns:wps="http://schemas.microsoft.com/office/word/2010/wordprocessingShape" mc:Ignorable="w14 w15 wp14">
+<w:document xmlns:wpc="http://schemas.microsoft.com/office/word/2010/wordprocessingCanvas" xmlns:cx="http://schemas.microsoft.com/office/drawing/2014/chartex" xmlns:cx1="http://schemas.microsoft.com/office/drawing/2015/9/8/chartex" xmlns:cx2="http://schemas.microsoft.com/office/drawing/2015/10/21/chartex" xmlns:cx3="http://schemas.microsoft.com/office/drawing/2016/5/9/chartex" xmlns:cx4="http://schemas.microsoft.com/office/drawing/2016/5/10/chartex" xmlns:cx5="http://schemas.microsoft.com/office/drawing/2016/5/11/chartex" xmlns:cx6="http://schemas.microsoft.com/office/drawing/2016/5/12/chartex" xmlns:cx7="http://schemas.microsoft.com/office/drawing/2016/5/13/chartex" xmlns:cx8="http://schemas.microsoft.com/office/drawing/2016/5/14/chartex" xmlns:mc="http://schemas.openxmlformats.org/markup-compatibility/2006" xmlns:aink="http://schemas.microsoft.com/office/drawing/2016/ink" xmlns:am3d="http://schemas.microsoft.com/office/drawing/2017/model3d" xmlns:o="urn:schemas-microsoft-com:office:office" xmlns:r="http://schemas.openxmlformats.org/officeDocument/2006/relationships" xmlns:m="http://schemas.openxmlformats.org/officeDocument/2006/math" xmlns:v="urn:schemas-microsoft-com:vml" xmlns:wp14="http://schemas.microsoft.com/office/word/2010/wordprocessingDrawing" xmlns:wp="http://schemas.openxmlformats.org/drawingml/2006/wordprocessingDrawing" xmlns:w10="urn:schemas-microsoft-com:office:word" xmlns:w="http://schemas.openxmlformats.org/wordprocessingml/2006/main" xmlns:w14="http://schemas.microsoft.com/office/word/2010/wordml" xmlns:w15="http://schemas.microsoft.com/office/word/2012/wordml" xmlns:w16cid="http://schemas.microsoft.com/office/word/2016/wordml/cid" xmlns:w16se="http://schemas.microsoft.com/office/word/2015/wordml/symex" xmlns:wpg="http://schemas.microsoft.com/office/word/2010/wordprocessingGroup" xmlns:wpi="http://schemas.microsoft.com/office/word/2010/wordprocessingInk" xmlns:wne="http://schemas.microsoft.com/office/word/2006/wordml" xmlns:wps="http://schemas.microsoft.com/office/word/2010/wordprocessingShape" mc:Ignorable="w14 w15 w16se w16cid wp14">
   <w:body>
     <w:p>
       <w:pPr>
@@ -516,7 +516,6 @@
         </w:rPr>
         <w:t xml:space="preserve">                                          </w:t>
       </w:r>
-      <w:proofErr w:type="gramStart"/>
       <w:r>
         <w:rPr>
           <w:rFonts w:ascii="Times New Roman" w:hAnsi="Times New Roman" w:cs="Times New Roman"/>
@@ -574,7 +573,6 @@
         </w:rPr>
         <w:t>xxx</w:t>
       </w:r>
-      <w:proofErr w:type="gramEnd"/>
       <w:r>
         <w:rPr>
           <w:rFonts w:ascii="Times New Roman" w:hAnsi="Times New Roman" w:cs="Times New Roman"/>
@@ -3519,27 +3517,7 @@
           <w:sz w:val="24"/>
           <w:szCs w:val="24"/>
         </w:rPr>
-        <w:t xml:space="preserve">) abstraksi data. Hal ini bertujuan untuk menyederhanakan intraksi antara pengguna dengan sistemnya dan basis data dapat mempresentasikan pandangan yang berbeda kepada para pengguna, programmer, dan administratornya. Karena tidak semua pengguna basis data terlatih dengan baik dan penggunanya terbagi dalam berbagai tingkatan, maka kompleksitas basis data </w:t>
-      </w:r>
-      <w:proofErr w:type="gramStart"/>
-      <w:r>
-        <w:rPr>
-          <w:rFonts w:ascii="Times New Roman" w:eastAsia="Times New Roman" w:hAnsi="Times New Roman" w:cs="Times New Roman"/>
-          <w:color w:val="000000" w:themeColor="text1"/>
-          <w:sz w:val="24"/>
-          <w:szCs w:val="24"/>
-        </w:rPr>
-        <w:t>akan</w:t>
-      </w:r>
-      <w:proofErr w:type="gramEnd"/>
-      <w:r>
-        <w:rPr>
-          <w:rFonts w:ascii="Times New Roman" w:eastAsia="Times New Roman" w:hAnsi="Times New Roman" w:cs="Times New Roman"/>
-          <w:color w:val="000000" w:themeColor="text1"/>
-          <w:sz w:val="24"/>
-          <w:szCs w:val="24"/>
-        </w:rPr>
-        <w:t xml:space="preserve"> tersembbunyi dari para pengguna melalui beberapa level abstraksi data. Ketika memandang basis data, pemakai dapat dikelompokkan menjadi 3 tingkatan (</w:t>
+        <w:t>) abstraksi data. Hal ini bertujuan untuk menyederhanakan intraksi antara pengguna dengan sistemnya dan basis data dapat mempresentasikan pandangan yang berbeda kepada para pengguna, programmer, dan administratornya. Karena tidak semua pengguna basis data terlatih dengan baik dan penggunanya terbagi dalam berbagai tingkatan, maka kompleksitas basis data akan tersembbunyi dari para pengguna melalui beberapa level abstraksi data. Ketika memandang basis data, pemakai dapat dikelompokkan menjadi 3 tingkatan (</w:t>
       </w:r>
       <w:r>
         <w:rPr>
@@ -3633,67 +3611,7 @@
           <w:sz w:val="24"/>
           <w:szCs w:val="24"/>
         </w:rPr>
-        <w:t xml:space="preserve">Level Konseptual. Merupakan level yang menggambarkan data </w:t>
-      </w:r>
-      <w:proofErr w:type="gramStart"/>
-      <w:r>
-        <w:rPr>
-          <w:rFonts w:ascii="Times New Roman" w:eastAsia="Times New Roman" w:hAnsi="Times New Roman" w:cs="Times New Roman"/>
-          <w:color w:val="000000" w:themeColor="text1"/>
-          <w:sz w:val="24"/>
-          <w:szCs w:val="24"/>
-        </w:rPr>
-        <w:t>apa</w:t>
-      </w:r>
-      <w:proofErr w:type="gramEnd"/>
-      <w:r>
-        <w:rPr>
-          <w:rFonts w:ascii="Times New Roman" w:eastAsia="Times New Roman" w:hAnsi="Times New Roman" w:cs="Times New Roman"/>
-          <w:color w:val="000000" w:themeColor="text1"/>
-          <w:sz w:val="24"/>
-          <w:szCs w:val="24"/>
-        </w:rPr>
-        <w:t xml:space="preserve"> yang sebenarnya (secara fungsional) disimpan dalam basis data, beserta relasi yang terjadi antara data. Level ini menggambarkan keseluruhan database, dimana administrator basis data (DBA) membangun dan mengolah basis data, </w:t>
-      </w:r>
-      <w:proofErr w:type="gramStart"/>
-      <w:r>
-        <w:rPr>
-          <w:rFonts w:ascii="Times New Roman" w:eastAsia="Times New Roman" w:hAnsi="Times New Roman" w:cs="Times New Roman"/>
-          <w:color w:val="000000" w:themeColor="text1"/>
-          <w:sz w:val="24"/>
-          <w:szCs w:val="24"/>
-        </w:rPr>
-        <w:t>sedangkan</w:t>
-      </w:r>
-      <w:proofErr w:type="gramEnd"/>
-      <w:r>
-        <w:rPr>
-          <w:rFonts w:ascii="Times New Roman" w:eastAsia="Times New Roman" w:hAnsi="Times New Roman" w:cs="Times New Roman"/>
-          <w:color w:val="000000" w:themeColor="text1"/>
-          <w:sz w:val="24"/>
-          <w:szCs w:val="24"/>
-        </w:rPr>
-        <w:t xml:space="preserve"> pemakai tidak memperdulikan kerumitan dalam struktur level fisik lagi. Contohnya: pengguna </w:t>
-      </w:r>
-      <w:proofErr w:type="gramStart"/>
-      <w:r>
-        <w:rPr>
-          <w:rFonts w:ascii="Times New Roman" w:eastAsia="Times New Roman" w:hAnsi="Times New Roman" w:cs="Times New Roman"/>
-          <w:color w:val="000000" w:themeColor="text1"/>
-          <w:sz w:val="24"/>
-          <w:szCs w:val="24"/>
-        </w:rPr>
-        <w:t>akan</w:t>
-      </w:r>
-      <w:proofErr w:type="gramEnd"/>
-      <w:r>
-        <w:rPr>
-          <w:rFonts w:ascii="Times New Roman" w:eastAsia="Times New Roman" w:hAnsi="Times New Roman" w:cs="Times New Roman"/>
-          <w:color w:val="000000" w:themeColor="text1"/>
-          <w:sz w:val="24"/>
-          <w:szCs w:val="24"/>
-        </w:rPr>
-        <w:t xml:space="preserve"> mengetahui bahwa penjualan disimpan di dalam tabel barang, produksi, keuangan, marketing.</w:t>
+        <w:t>Level Konseptual. Merupakan level yang menggambarkan data apa yang sebenarnya (secara fungsional) disimpan dalam basis data, beserta relasi yang terjadi antara data. Level ini menggambarkan keseluruhan database, dimana administrator basis data (DBA) membangun dan mengolah basis data, sedangkan pemakai tidak memperdulikan kerumitan dalam struktur level fisik lagi. Contohnya: pengguna akan mengetahui bahwa penjualan disimpan di dalam tabel barang, produksi, keuangan, marketing.</w:t>
       </w:r>
     </w:p>
     <w:p>
@@ -3778,36 +3696,16 @@
           <w:sz w:val="24"/>
           <w:szCs w:val="24"/>
         </w:rPr>
-        <w:t xml:space="preserve">Physical Data </w:t>
-      </w:r>
-      <w:proofErr w:type="gramStart"/>
-      <w:r>
-        <w:rPr>
-          <w:rFonts w:ascii="Times New Roman" w:eastAsia="Times New Roman" w:hAnsi="Times New Roman" w:cs="Times New Roman"/>
-          <w:color w:val="000000" w:themeColor="text1"/>
-          <w:sz w:val="24"/>
-          <w:szCs w:val="24"/>
-        </w:rPr>
-        <w:t>Independence</w:t>
-      </w:r>
-      <w:r>
-        <w:rPr>
-          <w:rFonts w:ascii="Times New Roman" w:eastAsia="Times New Roman" w:hAnsi="Times New Roman" w:cs="Times New Roman"/>
-          <w:color w:val="000000" w:themeColor="text1"/>
-          <w:sz w:val="24"/>
-          <w:szCs w:val="24"/>
-        </w:rPr>
-        <w:t xml:space="preserve"> :</w:t>
-      </w:r>
-      <w:proofErr w:type="gramEnd"/>
-      <w:r>
-        <w:rPr>
-          <w:rFonts w:ascii="Times New Roman" w:eastAsia="Times New Roman" w:hAnsi="Times New Roman" w:cs="Times New Roman"/>
-          <w:color w:val="000000" w:themeColor="text1"/>
-          <w:sz w:val="24"/>
-          <w:szCs w:val="24"/>
-        </w:rPr>
-        <w:t xml:space="preserve"> </w:t>
+        <w:t>Physical Data Independence</w:t>
+      </w:r>
+      <w:r>
+        <w:rPr>
+          <w:rFonts w:ascii="Times New Roman" w:eastAsia="Times New Roman" w:hAnsi="Times New Roman" w:cs="Times New Roman"/>
+          <w:color w:val="000000" w:themeColor="text1"/>
+          <w:sz w:val="24"/>
+          <w:szCs w:val="24"/>
+        </w:rPr>
+        <w:t xml:space="preserve"> : </w:t>
       </w:r>
       <w:r>
         <w:rPr>
@@ -3880,36 +3778,16 @@
           <w:sz w:val="24"/>
           <w:szCs w:val="24"/>
         </w:rPr>
-        <w:t xml:space="preserve"> model Data </w:t>
-      </w:r>
-      <w:proofErr w:type="gramStart"/>
-      <w:r>
-        <w:rPr>
-          <w:rFonts w:ascii="Times New Roman" w:eastAsia="Times New Roman" w:hAnsi="Times New Roman" w:cs="Times New Roman"/>
-          <w:color w:val="000000" w:themeColor="text1"/>
-          <w:sz w:val="24"/>
-          <w:szCs w:val="24"/>
-        </w:rPr>
-        <w:t xml:space="preserve">model </w:t>
-      </w:r>
-      <w:r>
-        <w:rPr>
-          <w:rFonts w:ascii="Times New Roman" w:eastAsia="Times New Roman" w:hAnsi="Times New Roman" w:cs="Times New Roman"/>
-          <w:color w:val="000000" w:themeColor="text1"/>
-          <w:sz w:val="24"/>
-          <w:szCs w:val="24"/>
-        </w:rPr>
-        <w:t>:</w:t>
-      </w:r>
-      <w:proofErr w:type="gramEnd"/>
-      <w:r>
-        <w:rPr>
-          <w:rFonts w:ascii="Times New Roman" w:eastAsia="Times New Roman" w:hAnsi="Times New Roman" w:cs="Times New Roman"/>
-          <w:color w:val="000000" w:themeColor="text1"/>
-          <w:sz w:val="24"/>
-          <w:szCs w:val="24"/>
-        </w:rPr>
-        <w:t xml:space="preserve"> </w:t>
+        <w:t xml:space="preserve"> model Data model </w:t>
+      </w:r>
+      <w:r>
+        <w:rPr>
+          <w:rFonts w:ascii="Times New Roman" w:eastAsia="Times New Roman" w:hAnsi="Times New Roman" w:cs="Times New Roman"/>
+          <w:color w:val="000000" w:themeColor="text1"/>
+          <w:sz w:val="24"/>
+          <w:szCs w:val="24"/>
+        </w:rPr>
+        <w:t xml:space="preserve">: </w:t>
       </w:r>
       <w:r>
         <w:rPr>
@@ -4370,91 +4248,1087 @@
           <w:szCs w:val="24"/>
         </w:rPr>
       </w:pPr>
+    </w:p>
+    <w:p>
+      <w:pPr>
+        <w:pStyle w:val="ListParagraph"/>
+        <w:numPr>
+          <w:ilvl w:val="0"/>
+          <w:numId w:val="4"/>
+        </w:numPr>
+        <w:shd w:val="clear" w:color="auto" w:fill="FFFFFF"/>
+        <w:spacing w:after="0" w:line="360" w:lineRule="auto"/>
+        <w:ind w:left="284" w:hanging="284"/>
+        <w:jc w:val="both"/>
+        <w:rPr>
+          <w:rFonts w:ascii="Times New Roman" w:eastAsia="Times New Roman" w:hAnsi="Times New Roman" w:cs="Times New Roman"/>
+          <w:b/>
+          <w:color w:val="000000" w:themeColor="text1"/>
+          <w:sz w:val="24"/>
+          <w:szCs w:val="24"/>
+        </w:rPr>
+      </w:pPr>
+      <w:r>
+        <w:rPr>
+          <w:rFonts w:ascii="Times New Roman" w:eastAsia="Times New Roman" w:hAnsi="Times New Roman" w:cs="Times New Roman"/>
+          <w:b/>
+          <w:color w:val="000000" w:themeColor="text1"/>
+          <w:sz w:val="24"/>
+          <w:szCs w:val="24"/>
+          <w:lang w:val="id-ID"/>
+        </w:rPr>
+        <w:t>Bahasa pada Basis Data</w:t>
+      </w:r>
+    </w:p>
+    <w:p>
+      <w:pPr>
+        <w:pStyle w:val="ListParagraph"/>
+        <w:shd w:val="clear" w:color="auto" w:fill="FFFFFF"/>
+        <w:spacing w:after="0" w:line="360" w:lineRule="auto"/>
+        <w:ind w:left="284" w:firstLine="436"/>
+        <w:jc w:val="both"/>
+        <w:rPr>
+          <w:rFonts w:ascii="Times New Roman" w:eastAsia="Times New Roman" w:hAnsi="Times New Roman" w:cs="Times New Roman"/>
+          <w:bCs/>
+          <w:color w:val="000000" w:themeColor="text1"/>
+          <w:sz w:val="24"/>
+          <w:szCs w:val="24"/>
+        </w:rPr>
+      </w:pPr>
+      <w:r>
+        <w:rPr>
+          <w:rFonts w:ascii="Times New Roman" w:eastAsia="Times New Roman" w:hAnsi="Times New Roman" w:cs="Times New Roman"/>
+          <w:bCs/>
+          <w:color w:val="000000" w:themeColor="text1"/>
+          <w:sz w:val="24"/>
+          <w:szCs w:val="24"/>
+        </w:rPr>
+        <w:t>Terdapat dua jenis bahasa komputer yang digunakan saat kita ingin membangun dan memanipulasi sebuah basis data, yaitu :</w:t>
+      </w:r>
+    </w:p>
+    <w:p>
+      <w:pPr>
+        <w:pStyle w:val="ListParagraph"/>
+        <w:numPr>
+          <w:ilvl w:val="0"/>
+          <w:numId w:val="12"/>
+        </w:numPr>
+        <w:shd w:val="clear" w:color="auto" w:fill="FFFFFF"/>
+        <w:spacing w:after="0" w:line="360" w:lineRule="auto"/>
+        <w:jc w:val="both"/>
+        <w:rPr>
+          <w:rFonts w:ascii="Times New Roman" w:eastAsia="Times New Roman" w:hAnsi="Times New Roman" w:cs="Times New Roman"/>
+          <w:bCs/>
+          <w:color w:val="000000" w:themeColor="text1"/>
+          <w:sz w:val="24"/>
+          <w:szCs w:val="24"/>
+        </w:rPr>
+      </w:pPr>
+      <w:r>
+        <w:rPr>
+          <w:rFonts w:ascii="Times New Roman" w:eastAsia="Times New Roman" w:hAnsi="Times New Roman" w:cs="Times New Roman"/>
+          <w:bCs/>
+          <w:color w:val="000000" w:themeColor="text1"/>
+          <w:sz w:val="24"/>
+          <w:szCs w:val="24"/>
+        </w:rPr>
+        <w:t>Data Defenition Language (DDL)</w:t>
+      </w:r>
+    </w:p>
+    <w:p>
+      <w:pPr>
+        <w:pStyle w:val="ListParagraph"/>
+        <w:numPr>
+          <w:ilvl w:val="0"/>
+          <w:numId w:val="12"/>
+        </w:numPr>
+        <w:shd w:val="clear" w:color="auto" w:fill="FFFFFF"/>
+        <w:spacing w:after="0" w:line="360" w:lineRule="auto"/>
+        <w:jc w:val="both"/>
+        <w:rPr>
+          <w:rFonts w:ascii="Times New Roman" w:eastAsia="Times New Roman" w:hAnsi="Times New Roman" w:cs="Times New Roman"/>
+          <w:bCs/>
+          <w:color w:val="000000" w:themeColor="text1"/>
+          <w:sz w:val="24"/>
+          <w:szCs w:val="24"/>
+        </w:rPr>
+      </w:pPr>
+      <w:r>
+        <w:rPr>
+          <w:rFonts w:ascii="Times New Roman" w:eastAsia="Times New Roman" w:hAnsi="Times New Roman" w:cs="Times New Roman"/>
+          <w:bCs/>
+          <w:color w:val="000000" w:themeColor="text1"/>
+          <w:sz w:val="24"/>
+          <w:szCs w:val="24"/>
+        </w:rPr>
+        <w:t>Data Manipulation Language (DML)</w:t>
+      </w:r>
+    </w:p>
+    <w:p>
+      <w:pPr>
+        <w:pStyle w:val="ListParagraph"/>
+        <w:numPr>
+          <w:ilvl w:val="0"/>
+          <w:numId w:val="12"/>
+        </w:numPr>
+        <w:shd w:val="clear" w:color="auto" w:fill="FFFFFF"/>
+        <w:spacing w:after="0" w:line="360" w:lineRule="auto"/>
+        <w:jc w:val="both"/>
+        <w:rPr>
+          <w:rFonts w:ascii="Times New Roman" w:eastAsia="Times New Roman" w:hAnsi="Times New Roman" w:cs="Times New Roman"/>
+          <w:bCs/>
+          <w:color w:val="000000" w:themeColor="text1"/>
+          <w:sz w:val="24"/>
+          <w:szCs w:val="24"/>
+        </w:rPr>
+      </w:pPr>
+      <w:r>
+        <w:rPr>
+          <w:rFonts w:ascii="Times New Roman" w:eastAsia="Times New Roman" w:hAnsi="Times New Roman" w:cs="Times New Roman"/>
+          <w:bCs/>
+          <w:color w:val="000000" w:themeColor="text1"/>
+          <w:sz w:val="24"/>
+          <w:szCs w:val="24"/>
+        </w:rPr>
+        <w:t>Data Control Language (DCL)</w:t>
+      </w:r>
+    </w:p>
+    <w:p>
+      <w:pPr>
+        <w:pStyle w:val="ListParagraph"/>
+        <w:shd w:val="clear" w:color="auto" w:fill="FFFFFF"/>
+        <w:spacing w:after="0" w:line="360" w:lineRule="auto"/>
+        <w:ind w:left="284"/>
+        <w:jc w:val="both"/>
+        <w:rPr>
+          <w:rFonts w:ascii="Times New Roman" w:eastAsia="Times New Roman" w:hAnsi="Times New Roman" w:cs="Times New Roman"/>
+          <w:bCs/>
+          <w:color w:val="000000" w:themeColor="text1"/>
+          <w:sz w:val="24"/>
+          <w:szCs w:val="24"/>
+        </w:rPr>
+      </w:pPr>
+    </w:p>
+    <w:p>
+      <w:pPr>
+        <w:pStyle w:val="ListParagraph"/>
+        <w:numPr>
+          <w:ilvl w:val="0"/>
+          <w:numId w:val="4"/>
+        </w:numPr>
+        <w:shd w:val="clear" w:color="auto" w:fill="FFFFFF"/>
+        <w:spacing w:after="0" w:line="360" w:lineRule="auto"/>
+        <w:ind w:left="284" w:hanging="284"/>
+        <w:jc w:val="both"/>
+        <w:rPr>
+          <w:rFonts w:ascii="Times New Roman" w:eastAsia="Times New Roman" w:hAnsi="Times New Roman" w:cs="Times New Roman"/>
+          <w:b/>
+          <w:color w:val="000000" w:themeColor="text1"/>
+          <w:sz w:val="24"/>
+          <w:szCs w:val="24"/>
+        </w:rPr>
+      </w:pPr>
+      <w:r>
+        <w:rPr>
+          <w:rFonts w:ascii="Times New Roman" w:eastAsia="Times New Roman" w:hAnsi="Times New Roman" w:cs="Times New Roman"/>
+          <w:b/>
+          <w:color w:val="000000" w:themeColor="text1"/>
+          <w:sz w:val="24"/>
+          <w:szCs w:val="24"/>
+          <w:lang w:val="id-ID"/>
+        </w:rPr>
+        <w:t>Perangkat Lunak Basis Data</w:t>
+      </w:r>
+    </w:p>
+    <w:p>
+      <w:pPr>
+        <w:pStyle w:val="ListParagraph"/>
+        <w:shd w:val="clear" w:color="auto" w:fill="FFFFFF"/>
+        <w:spacing w:after="0" w:line="360" w:lineRule="auto"/>
+        <w:ind w:left="284" w:firstLine="360"/>
+        <w:jc w:val="both"/>
+        <w:rPr>
+          <w:rFonts w:ascii="Times New Roman" w:eastAsia="Times New Roman" w:hAnsi="Times New Roman" w:cs="Times New Roman"/>
+          <w:bCs/>
+          <w:color w:val="000000" w:themeColor="text1"/>
+          <w:sz w:val="24"/>
+          <w:szCs w:val="24"/>
+        </w:rPr>
+      </w:pPr>
+      <w:r>
+        <w:rPr>
+          <w:rFonts w:ascii="Times New Roman" w:eastAsia="Times New Roman" w:hAnsi="Times New Roman" w:cs="Times New Roman"/>
+          <w:bCs/>
+          <w:color w:val="000000" w:themeColor="text1"/>
+          <w:sz w:val="24"/>
+          <w:szCs w:val="24"/>
+        </w:rPr>
+        <w:t>Perangkat lunak basis data yang banyak digunakan dalam pemrograman dan merupakan perangkat basis data aras tinggi (</w:t>
+      </w:r>
+      <w:r>
+        <w:rPr>
+          <w:rFonts w:ascii="Times New Roman" w:eastAsia="Times New Roman" w:hAnsi="Times New Roman" w:cs="Times New Roman"/>
+          <w:bCs/>
+          <w:i/>
+          <w:iCs/>
+          <w:color w:val="000000" w:themeColor="text1"/>
+          <w:sz w:val="24"/>
+          <w:szCs w:val="24"/>
+        </w:rPr>
+        <w:t xml:space="preserve">high level) </w:t>
+      </w:r>
+      <w:r>
+        <w:rPr>
+          <w:rFonts w:ascii="Times New Roman" w:eastAsia="Times New Roman" w:hAnsi="Times New Roman" w:cs="Times New Roman"/>
+          <w:bCs/>
+          <w:color w:val="000000" w:themeColor="text1"/>
+          <w:sz w:val="24"/>
+          <w:szCs w:val="24"/>
+        </w:rPr>
+        <w:t>:</w:t>
+      </w:r>
+    </w:p>
+    <w:p>
+      <w:pPr>
+        <w:pStyle w:val="ListParagraph"/>
+        <w:numPr>
+          <w:ilvl w:val="0"/>
+          <w:numId w:val="13"/>
+        </w:numPr>
+        <w:shd w:val="clear" w:color="auto" w:fill="FFFFFF"/>
+        <w:spacing w:after="0" w:line="360" w:lineRule="auto"/>
+        <w:jc w:val="both"/>
+        <w:rPr>
+          <w:rFonts w:ascii="Times New Roman" w:eastAsia="Times New Roman" w:hAnsi="Times New Roman" w:cs="Times New Roman"/>
+          <w:bCs/>
+          <w:color w:val="000000" w:themeColor="text1"/>
+          <w:sz w:val="24"/>
+          <w:szCs w:val="24"/>
+        </w:rPr>
+      </w:pPr>
+      <w:r>
+        <w:rPr>
+          <w:rFonts w:ascii="Times New Roman" w:eastAsia="Times New Roman" w:hAnsi="Times New Roman" w:cs="Times New Roman"/>
+          <w:bCs/>
+          <w:color w:val="000000" w:themeColor="text1"/>
+          <w:sz w:val="24"/>
+          <w:szCs w:val="24"/>
+        </w:rPr>
+        <w:t>Microsoft SQL Server</w:t>
+      </w:r>
+    </w:p>
+    <w:p>
+      <w:pPr>
+        <w:pStyle w:val="ListParagraph"/>
+        <w:numPr>
+          <w:ilvl w:val="0"/>
+          <w:numId w:val="13"/>
+        </w:numPr>
+        <w:shd w:val="clear" w:color="auto" w:fill="FFFFFF"/>
+        <w:spacing w:after="0" w:line="360" w:lineRule="auto"/>
+        <w:jc w:val="both"/>
+        <w:rPr>
+          <w:rFonts w:ascii="Times New Roman" w:eastAsia="Times New Roman" w:hAnsi="Times New Roman" w:cs="Times New Roman"/>
+          <w:bCs/>
+          <w:color w:val="000000" w:themeColor="text1"/>
+          <w:sz w:val="24"/>
+          <w:szCs w:val="24"/>
+        </w:rPr>
+      </w:pPr>
+      <w:r>
+        <w:rPr>
+          <w:rFonts w:ascii="Times New Roman" w:eastAsia="Times New Roman" w:hAnsi="Times New Roman" w:cs="Times New Roman"/>
+          <w:bCs/>
+          <w:color w:val="000000" w:themeColor="text1"/>
+          <w:sz w:val="24"/>
+          <w:szCs w:val="24"/>
+        </w:rPr>
+        <w:t>Oracle</w:t>
+      </w:r>
+    </w:p>
+    <w:p>
+      <w:pPr>
+        <w:pStyle w:val="ListParagraph"/>
+        <w:numPr>
+          <w:ilvl w:val="0"/>
+          <w:numId w:val="13"/>
+        </w:numPr>
+        <w:shd w:val="clear" w:color="auto" w:fill="FFFFFF"/>
+        <w:spacing w:after="0" w:line="360" w:lineRule="auto"/>
+        <w:jc w:val="both"/>
+        <w:rPr>
+          <w:rFonts w:ascii="Times New Roman" w:eastAsia="Times New Roman" w:hAnsi="Times New Roman" w:cs="Times New Roman"/>
+          <w:bCs/>
+          <w:color w:val="000000" w:themeColor="text1"/>
+          <w:sz w:val="24"/>
+          <w:szCs w:val="24"/>
+        </w:rPr>
+      </w:pPr>
+      <w:r>
+        <w:rPr>
+          <w:rFonts w:ascii="Times New Roman" w:eastAsia="Times New Roman" w:hAnsi="Times New Roman" w:cs="Times New Roman"/>
+          <w:bCs/>
+          <w:color w:val="000000" w:themeColor="text1"/>
+          <w:sz w:val="24"/>
+          <w:szCs w:val="24"/>
+        </w:rPr>
+        <w:t>Sybase</w:t>
+      </w:r>
+    </w:p>
+    <w:p>
+      <w:pPr>
+        <w:pStyle w:val="ListParagraph"/>
+        <w:numPr>
+          <w:ilvl w:val="0"/>
+          <w:numId w:val="13"/>
+        </w:numPr>
+        <w:shd w:val="clear" w:color="auto" w:fill="FFFFFF"/>
+        <w:spacing w:after="0" w:line="360" w:lineRule="auto"/>
+        <w:jc w:val="both"/>
+        <w:rPr>
+          <w:rFonts w:ascii="Times New Roman" w:eastAsia="Times New Roman" w:hAnsi="Times New Roman" w:cs="Times New Roman"/>
+          <w:bCs/>
+          <w:color w:val="000000" w:themeColor="text1"/>
+          <w:sz w:val="24"/>
+          <w:szCs w:val="24"/>
+        </w:rPr>
+      </w:pPr>
+      <w:r>
+        <w:rPr>
+          <w:rFonts w:ascii="Times New Roman" w:eastAsia="Times New Roman" w:hAnsi="Times New Roman" w:cs="Times New Roman"/>
+          <w:bCs/>
+          <w:color w:val="000000" w:themeColor="text1"/>
+          <w:sz w:val="24"/>
+          <w:szCs w:val="24"/>
+        </w:rPr>
+        <w:t>Interbase</w:t>
+      </w:r>
+    </w:p>
+    <w:p>
+      <w:pPr>
+        <w:pStyle w:val="ListParagraph"/>
+        <w:numPr>
+          <w:ilvl w:val="0"/>
+          <w:numId w:val="13"/>
+        </w:numPr>
+        <w:shd w:val="clear" w:color="auto" w:fill="FFFFFF"/>
+        <w:spacing w:after="0" w:line="360" w:lineRule="auto"/>
+        <w:jc w:val="both"/>
+        <w:rPr>
+          <w:rFonts w:ascii="Times New Roman" w:eastAsia="Times New Roman" w:hAnsi="Times New Roman" w:cs="Times New Roman"/>
+          <w:bCs/>
+          <w:color w:val="000000" w:themeColor="text1"/>
+          <w:sz w:val="24"/>
+          <w:szCs w:val="24"/>
+        </w:rPr>
+      </w:pPr>
+      <w:r>
+        <w:rPr>
+          <w:rFonts w:ascii="Times New Roman" w:eastAsia="Times New Roman" w:hAnsi="Times New Roman" w:cs="Times New Roman"/>
+          <w:bCs/>
+          <w:color w:val="000000" w:themeColor="text1"/>
+          <w:sz w:val="24"/>
+          <w:szCs w:val="24"/>
+        </w:rPr>
+        <w:t>Xbase</w:t>
+      </w:r>
+    </w:p>
+    <w:p>
+      <w:pPr>
+        <w:pStyle w:val="ListParagraph"/>
+        <w:numPr>
+          <w:ilvl w:val="0"/>
+          <w:numId w:val="13"/>
+        </w:numPr>
+        <w:shd w:val="clear" w:color="auto" w:fill="FFFFFF"/>
+        <w:spacing w:after="0" w:line="360" w:lineRule="auto"/>
+        <w:jc w:val="both"/>
+        <w:rPr>
+          <w:rFonts w:ascii="Times New Roman" w:eastAsia="Times New Roman" w:hAnsi="Times New Roman" w:cs="Times New Roman"/>
+          <w:bCs/>
+          <w:color w:val="000000" w:themeColor="text1"/>
+          <w:sz w:val="24"/>
+          <w:szCs w:val="24"/>
+        </w:rPr>
+      </w:pPr>
+      <w:r>
+        <w:rPr>
+          <w:rFonts w:ascii="Times New Roman" w:eastAsia="Times New Roman" w:hAnsi="Times New Roman" w:cs="Times New Roman"/>
+          <w:bCs/>
+          <w:color w:val="000000" w:themeColor="text1"/>
+          <w:sz w:val="24"/>
+          <w:szCs w:val="24"/>
+        </w:rPr>
+        <w:t>Firebird</w:t>
+      </w:r>
+    </w:p>
+    <w:p>
+      <w:pPr>
+        <w:pStyle w:val="ListParagraph"/>
+        <w:numPr>
+          <w:ilvl w:val="0"/>
+          <w:numId w:val="13"/>
+        </w:numPr>
+        <w:shd w:val="clear" w:color="auto" w:fill="FFFFFF"/>
+        <w:spacing w:after="0" w:line="360" w:lineRule="auto"/>
+        <w:jc w:val="both"/>
+        <w:rPr>
+          <w:rFonts w:ascii="Times New Roman" w:eastAsia="Times New Roman" w:hAnsi="Times New Roman" w:cs="Times New Roman"/>
+          <w:bCs/>
+          <w:color w:val="000000" w:themeColor="text1"/>
+          <w:sz w:val="24"/>
+          <w:szCs w:val="24"/>
+        </w:rPr>
+      </w:pPr>
+      <w:r>
+        <w:rPr>
+          <w:rFonts w:ascii="Times New Roman" w:eastAsia="Times New Roman" w:hAnsi="Times New Roman" w:cs="Times New Roman"/>
+          <w:bCs/>
+          <w:color w:val="000000" w:themeColor="text1"/>
+          <w:sz w:val="24"/>
+          <w:szCs w:val="24"/>
+        </w:rPr>
+        <w:t>MySQL</w:t>
+      </w:r>
+    </w:p>
+    <w:p>
+      <w:pPr>
+        <w:pStyle w:val="ListParagraph"/>
+        <w:numPr>
+          <w:ilvl w:val="0"/>
+          <w:numId w:val="13"/>
+        </w:numPr>
+        <w:shd w:val="clear" w:color="auto" w:fill="FFFFFF"/>
+        <w:spacing w:after="0" w:line="360" w:lineRule="auto"/>
+        <w:jc w:val="both"/>
+        <w:rPr>
+          <w:rFonts w:ascii="Times New Roman" w:eastAsia="Times New Roman" w:hAnsi="Times New Roman" w:cs="Times New Roman"/>
+          <w:bCs/>
+          <w:color w:val="000000" w:themeColor="text1"/>
+          <w:sz w:val="24"/>
+          <w:szCs w:val="24"/>
+        </w:rPr>
+      </w:pPr>
+      <w:r>
+        <w:rPr>
+          <w:rFonts w:ascii="Times New Roman" w:eastAsia="Times New Roman" w:hAnsi="Times New Roman" w:cs="Times New Roman"/>
+          <w:bCs/>
+          <w:color w:val="000000" w:themeColor="text1"/>
+          <w:sz w:val="24"/>
+          <w:szCs w:val="24"/>
+        </w:rPr>
+        <w:t>PosgreSQL</w:t>
+      </w:r>
+    </w:p>
+    <w:p>
+      <w:pPr>
+        <w:pStyle w:val="ListParagraph"/>
+        <w:numPr>
+          <w:ilvl w:val="0"/>
+          <w:numId w:val="13"/>
+        </w:numPr>
+        <w:shd w:val="clear" w:color="auto" w:fill="FFFFFF"/>
+        <w:spacing w:after="0" w:line="360" w:lineRule="auto"/>
+        <w:jc w:val="both"/>
+        <w:rPr>
+          <w:rFonts w:ascii="Times New Roman" w:eastAsia="Times New Roman" w:hAnsi="Times New Roman" w:cs="Times New Roman"/>
+          <w:bCs/>
+          <w:color w:val="000000" w:themeColor="text1"/>
+          <w:sz w:val="24"/>
+          <w:szCs w:val="24"/>
+        </w:rPr>
+      </w:pPr>
+      <w:r>
+        <w:rPr>
+          <w:rFonts w:ascii="Times New Roman" w:eastAsia="Times New Roman" w:hAnsi="Times New Roman" w:cs="Times New Roman"/>
+          <w:bCs/>
+          <w:color w:val="000000" w:themeColor="text1"/>
+          <w:sz w:val="24"/>
+          <w:szCs w:val="24"/>
+        </w:rPr>
+        <w:t>Microsoft-Access</w:t>
+      </w:r>
+    </w:p>
+    <w:p>
+      <w:pPr>
+        <w:pStyle w:val="ListParagraph"/>
+        <w:numPr>
+          <w:ilvl w:val="0"/>
+          <w:numId w:val="13"/>
+        </w:numPr>
+        <w:shd w:val="clear" w:color="auto" w:fill="FFFFFF"/>
+        <w:spacing w:after="0" w:line="360" w:lineRule="auto"/>
+        <w:jc w:val="both"/>
+        <w:rPr>
+          <w:rFonts w:ascii="Times New Roman" w:eastAsia="Times New Roman" w:hAnsi="Times New Roman" w:cs="Times New Roman"/>
+          <w:bCs/>
+          <w:color w:val="000000" w:themeColor="text1"/>
+          <w:sz w:val="24"/>
+          <w:szCs w:val="24"/>
+        </w:rPr>
+      </w:pPr>
+      <w:r>
+        <w:rPr>
+          <w:rFonts w:ascii="Times New Roman" w:eastAsia="Times New Roman" w:hAnsi="Times New Roman" w:cs="Times New Roman"/>
+          <w:bCs/>
+          <w:color w:val="000000" w:themeColor="text1"/>
+          <w:sz w:val="24"/>
+          <w:szCs w:val="24"/>
+        </w:rPr>
+        <w:t>dBase III</w:t>
+      </w:r>
+    </w:p>
+    <w:p>
+      <w:pPr>
+        <w:pStyle w:val="ListParagraph"/>
+        <w:numPr>
+          <w:ilvl w:val="0"/>
+          <w:numId w:val="13"/>
+        </w:numPr>
+        <w:shd w:val="clear" w:color="auto" w:fill="FFFFFF"/>
+        <w:spacing w:after="0" w:line="360" w:lineRule="auto"/>
+        <w:jc w:val="both"/>
+        <w:rPr>
+          <w:rFonts w:ascii="Times New Roman" w:eastAsia="Times New Roman" w:hAnsi="Times New Roman" w:cs="Times New Roman"/>
+          <w:bCs/>
+          <w:color w:val="000000" w:themeColor="text1"/>
+          <w:sz w:val="24"/>
+          <w:szCs w:val="24"/>
+        </w:rPr>
+      </w:pPr>
+      <w:r>
+        <w:rPr>
+          <w:rFonts w:ascii="Times New Roman" w:eastAsia="Times New Roman" w:hAnsi="Times New Roman" w:cs="Times New Roman"/>
+          <w:bCs/>
+          <w:color w:val="000000" w:themeColor="text1"/>
+          <w:sz w:val="24"/>
+          <w:szCs w:val="24"/>
+        </w:rPr>
+        <w:t>Paradox</w:t>
+      </w:r>
+    </w:p>
+    <w:p>
+      <w:pPr>
+        <w:pStyle w:val="ListParagraph"/>
+        <w:numPr>
+          <w:ilvl w:val="0"/>
+          <w:numId w:val="13"/>
+        </w:numPr>
+        <w:shd w:val="clear" w:color="auto" w:fill="FFFFFF"/>
+        <w:spacing w:after="0" w:line="360" w:lineRule="auto"/>
+        <w:jc w:val="both"/>
+        <w:rPr>
+          <w:rFonts w:ascii="Times New Roman" w:eastAsia="Times New Roman" w:hAnsi="Times New Roman" w:cs="Times New Roman"/>
+          <w:bCs/>
+          <w:color w:val="000000" w:themeColor="text1"/>
+          <w:sz w:val="24"/>
+          <w:szCs w:val="24"/>
+        </w:rPr>
+      </w:pPr>
+      <w:r>
+        <w:rPr>
+          <w:rFonts w:ascii="Times New Roman" w:eastAsia="Times New Roman" w:hAnsi="Times New Roman" w:cs="Times New Roman"/>
+          <w:bCs/>
+          <w:color w:val="000000" w:themeColor="text1"/>
+          <w:sz w:val="24"/>
+          <w:szCs w:val="24"/>
+        </w:rPr>
+        <w:t>FoxPro</w:t>
+      </w:r>
+    </w:p>
+    <w:p>
+      <w:pPr>
+        <w:pStyle w:val="ListParagraph"/>
+        <w:numPr>
+          <w:ilvl w:val="0"/>
+          <w:numId w:val="13"/>
+        </w:numPr>
+        <w:shd w:val="clear" w:color="auto" w:fill="FFFFFF"/>
+        <w:spacing w:after="0" w:line="360" w:lineRule="auto"/>
+        <w:jc w:val="both"/>
+        <w:rPr>
+          <w:rFonts w:ascii="Times New Roman" w:eastAsia="Times New Roman" w:hAnsi="Times New Roman" w:cs="Times New Roman"/>
+          <w:bCs/>
+          <w:color w:val="000000" w:themeColor="text1"/>
+          <w:sz w:val="24"/>
+          <w:szCs w:val="24"/>
+        </w:rPr>
+      </w:pPr>
+      <w:r>
+        <w:rPr>
+          <w:rFonts w:ascii="Times New Roman" w:eastAsia="Times New Roman" w:hAnsi="Times New Roman" w:cs="Times New Roman"/>
+          <w:bCs/>
+          <w:color w:val="000000" w:themeColor="text1"/>
+          <w:sz w:val="24"/>
+          <w:szCs w:val="24"/>
+        </w:rPr>
+        <w:t>Visual FoxPro</w:t>
+      </w:r>
+    </w:p>
+    <w:p>
+      <w:pPr>
+        <w:pStyle w:val="ListParagraph"/>
+        <w:numPr>
+          <w:ilvl w:val="0"/>
+          <w:numId w:val="13"/>
+        </w:numPr>
+        <w:shd w:val="clear" w:color="auto" w:fill="FFFFFF"/>
+        <w:spacing w:after="0" w:line="360" w:lineRule="auto"/>
+        <w:jc w:val="both"/>
+        <w:rPr>
+          <w:rFonts w:ascii="Times New Roman" w:eastAsia="Times New Roman" w:hAnsi="Times New Roman" w:cs="Times New Roman"/>
+          <w:bCs/>
+          <w:color w:val="000000" w:themeColor="text1"/>
+          <w:sz w:val="24"/>
+          <w:szCs w:val="24"/>
+        </w:rPr>
+      </w:pPr>
+      <w:r>
+        <w:rPr>
+          <w:rFonts w:ascii="Times New Roman" w:eastAsia="Times New Roman" w:hAnsi="Times New Roman" w:cs="Times New Roman"/>
+          <w:bCs/>
+          <w:color w:val="000000" w:themeColor="text1"/>
+          <w:sz w:val="24"/>
+          <w:szCs w:val="24"/>
+        </w:rPr>
+        <w:t>Arago</w:t>
+      </w:r>
+    </w:p>
+    <w:p>
+      <w:pPr>
+        <w:pStyle w:val="ListParagraph"/>
+        <w:numPr>
+          <w:ilvl w:val="0"/>
+          <w:numId w:val="13"/>
+        </w:numPr>
+        <w:shd w:val="clear" w:color="auto" w:fill="FFFFFF"/>
+        <w:spacing w:after="0" w:line="360" w:lineRule="auto"/>
+        <w:jc w:val="both"/>
+        <w:rPr>
+          <w:rFonts w:ascii="Times New Roman" w:eastAsia="Times New Roman" w:hAnsi="Times New Roman" w:cs="Times New Roman"/>
+          <w:bCs/>
+          <w:color w:val="000000" w:themeColor="text1"/>
+          <w:sz w:val="24"/>
+          <w:szCs w:val="24"/>
+        </w:rPr>
+      </w:pPr>
+      <w:r>
+        <w:rPr>
+          <w:rFonts w:ascii="Times New Roman" w:eastAsia="Times New Roman" w:hAnsi="Times New Roman" w:cs="Times New Roman"/>
+          <w:bCs/>
+          <w:color w:val="000000" w:themeColor="text1"/>
+          <w:sz w:val="24"/>
+          <w:szCs w:val="24"/>
+        </w:rPr>
+        <w:t>Force</w:t>
+      </w:r>
+    </w:p>
+    <w:p>
+      <w:pPr>
+        <w:pStyle w:val="ListParagraph"/>
+        <w:numPr>
+          <w:ilvl w:val="0"/>
+          <w:numId w:val="13"/>
+        </w:numPr>
+        <w:shd w:val="clear" w:color="auto" w:fill="FFFFFF"/>
+        <w:spacing w:after="0" w:line="360" w:lineRule="auto"/>
+        <w:jc w:val="both"/>
+        <w:rPr>
+          <w:rFonts w:ascii="Times New Roman" w:eastAsia="Times New Roman" w:hAnsi="Times New Roman" w:cs="Times New Roman"/>
+          <w:bCs/>
+          <w:color w:val="000000" w:themeColor="text1"/>
+          <w:sz w:val="24"/>
+          <w:szCs w:val="24"/>
+        </w:rPr>
+      </w:pPr>
+      <w:r>
+        <w:rPr>
+          <w:rFonts w:ascii="Times New Roman" w:eastAsia="Times New Roman" w:hAnsi="Times New Roman" w:cs="Times New Roman"/>
+          <w:bCs/>
+          <w:color w:val="000000" w:themeColor="text1"/>
+          <w:sz w:val="24"/>
+          <w:szCs w:val="24"/>
+        </w:rPr>
+        <w:lastRenderedPageBreak/>
+        <w:t>Recital</w:t>
+      </w:r>
+    </w:p>
+    <w:p>
+      <w:pPr>
+        <w:pStyle w:val="ListParagraph"/>
+        <w:numPr>
+          <w:ilvl w:val="0"/>
+          <w:numId w:val="13"/>
+        </w:numPr>
+        <w:shd w:val="clear" w:color="auto" w:fill="FFFFFF"/>
+        <w:spacing w:after="0" w:line="360" w:lineRule="auto"/>
+        <w:jc w:val="both"/>
+        <w:rPr>
+          <w:rFonts w:ascii="Times New Roman" w:eastAsia="Times New Roman" w:hAnsi="Times New Roman" w:cs="Times New Roman"/>
+          <w:bCs/>
+          <w:color w:val="000000" w:themeColor="text1"/>
+          <w:sz w:val="24"/>
+          <w:szCs w:val="24"/>
+        </w:rPr>
+      </w:pPr>
+      <w:r>
+        <w:rPr>
+          <w:rFonts w:ascii="Times New Roman" w:eastAsia="Times New Roman" w:hAnsi="Times New Roman" w:cs="Times New Roman"/>
+          <w:bCs/>
+          <w:color w:val="000000" w:themeColor="text1"/>
+          <w:sz w:val="24"/>
+          <w:szCs w:val="24"/>
+        </w:rPr>
+        <w:t>dbFast</w:t>
+      </w:r>
+    </w:p>
+    <w:p>
+      <w:pPr>
+        <w:pStyle w:val="ListParagraph"/>
+        <w:numPr>
+          <w:ilvl w:val="0"/>
+          <w:numId w:val="13"/>
+        </w:numPr>
+        <w:shd w:val="clear" w:color="auto" w:fill="FFFFFF"/>
+        <w:spacing w:after="0" w:line="360" w:lineRule="auto"/>
+        <w:jc w:val="both"/>
+        <w:rPr>
+          <w:rFonts w:ascii="Times New Roman" w:eastAsia="Times New Roman" w:hAnsi="Times New Roman" w:cs="Times New Roman"/>
+          <w:bCs/>
+          <w:color w:val="000000" w:themeColor="text1"/>
+          <w:sz w:val="24"/>
+          <w:szCs w:val="24"/>
+        </w:rPr>
+      </w:pPr>
+      <w:r>
+        <w:rPr>
+          <w:rFonts w:ascii="Times New Roman" w:eastAsia="Times New Roman" w:hAnsi="Times New Roman" w:cs="Times New Roman"/>
+          <w:bCs/>
+          <w:color w:val="000000" w:themeColor="text1"/>
+          <w:sz w:val="24"/>
+          <w:szCs w:val="24"/>
+        </w:rPr>
+        <w:t>dbXL</w:t>
+      </w:r>
+    </w:p>
+    <w:p>
+      <w:pPr>
+        <w:pStyle w:val="ListParagraph"/>
+        <w:numPr>
+          <w:ilvl w:val="0"/>
+          <w:numId w:val="13"/>
+        </w:numPr>
+        <w:shd w:val="clear" w:color="auto" w:fill="FFFFFF"/>
+        <w:spacing w:after="0" w:line="360" w:lineRule="auto"/>
+        <w:jc w:val="both"/>
+        <w:rPr>
+          <w:rFonts w:ascii="Times New Roman" w:eastAsia="Times New Roman" w:hAnsi="Times New Roman" w:cs="Times New Roman"/>
+          <w:bCs/>
+          <w:color w:val="000000" w:themeColor="text1"/>
+          <w:sz w:val="24"/>
+          <w:szCs w:val="24"/>
+        </w:rPr>
+      </w:pPr>
+      <w:r>
+        <w:rPr>
+          <w:rFonts w:ascii="Times New Roman" w:eastAsia="Times New Roman" w:hAnsi="Times New Roman" w:cs="Times New Roman"/>
+          <w:bCs/>
+          <w:color w:val="000000" w:themeColor="text1"/>
+          <w:sz w:val="24"/>
+          <w:szCs w:val="24"/>
+        </w:rPr>
+        <w:t>QuickSilver</w:t>
+      </w:r>
+    </w:p>
+    <w:p>
+      <w:pPr>
+        <w:pStyle w:val="ListParagraph"/>
+        <w:numPr>
+          <w:ilvl w:val="0"/>
+          <w:numId w:val="13"/>
+        </w:numPr>
+        <w:shd w:val="clear" w:color="auto" w:fill="FFFFFF"/>
+        <w:spacing w:after="0" w:line="360" w:lineRule="auto"/>
+        <w:jc w:val="both"/>
+        <w:rPr>
+          <w:rFonts w:ascii="Times New Roman" w:eastAsia="Times New Roman" w:hAnsi="Times New Roman" w:cs="Times New Roman"/>
+          <w:bCs/>
+          <w:color w:val="000000" w:themeColor="text1"/>
+          <w:sz w:val="24"/>
+          <w:szCs w:val="24"/>
+        </w:rPr>
+      </w:pPr>
+      <w:r>
+        <w:rPr>
+          <w:rFonts w:ascii="Times New Roman" w:eastAsia="Times New Roman" w:hAnsi="Times New Roman" w:cs="Times New Roman"/>
+          <w:bCs/>
+          <w:color w:val="000000" w:themeColor="text1"/>
+          <w:sz w:val="24"/>
+          <w:szCs w:val="24"/>
+        </w:rPr>
+        <w:t>Clipper</w:t>
+      </w:r>
+    </w:p>
+    <w:p>
+      <w:pPr>
+        <w:pStyle w:val="ListParagraph"/>
+        <w:numPr>
+          <w:ilvl w:val="0"/>
+          <w:numId w:val="13"/>
+        </w:numPr>
+        <w:shd w:val="clear" w:color="auto" w:fill="FFFFFF"/>
+        <w:spacing w:after="0" w:line="360" w:lineRule="auto"/>
+        <w:jc w:val="both"/>
+        <w:rPr>
+          <w:rFonts w:ascii="Times New Roman" w:eastAsia="Times New Roman" w:hAnsi="Times New Roman" w:cs="Times New Roman"/>
+          <w:bCs/>
+          <w:color w:val="000000" w:themeColor="text1"/>
+          <w:sz w:val="24"/>
+          <w:szCs w:val="24"/>
+        </w:rPr>
+      </w:pPr>
+      <w:r>
+        <w:rPr>
+          <w:rFonts w:ascii="Times New Roman" w:eastAsia="Times New Roman" w:hAnsi="Times New Roman" w:cs="Times New Roman"/>
+          <w:bCs/>
+          <w:color w:val="000000" w:themeColor="text1"/>
+          <w:sz w:val="24"/>
+          <w:szCs w:val="24"/>
+        </w:rPr>
+        <w:t>FlagShip</w:t>
+      </w:r>
+    </w:p>
+    <w:p>
+      <w:pPr>
+        <w:pStyle w:val="ListParagraph"/>
+        <w:numPr>
+          <w:ilvl w:val="0"/>
+          <w:numId w:val="13"/>
+        </w:numPr>
+        <w:shd w:val="clear" w:color="auto" w:fill="FFFFFF"/>
+        <w:spacing w:after="0" w:line="360" w:lineRule="auto"/>
+        <w:jc w:val="both"/>
+        <w:rPr>
+          <w:rFonts w:ascii="Times New Roman" w:eastAsia="Times New Roman" w:hAnsi="Times New Roman" w:cs="Times New Roman"/>
+          <w:bCs/>
+          <w:color w:val="000000" w:themeColor="text1"/>
+          <w:sz w:val="24"/>
+          <w:szCs w:val="24"/>
+        </w:rPr>
+      </w:pPr>
+      <w:r>
+        <w:rPr>
+          <w:rFonts w:ascii="Times New Roman" w:eastAsia="Times New Roman" w:hAnsi="Times New Roman" w:cs="Times New Roman"/>
+          <w:bCs/>
+          <w:color w:val="000000" w:themeColor="text1"/>
+          <w:sz w:val="24"/>
+          <w:szCs w:val="24"/>
+        </w:rPr>
+        <w:t>Harbour</w:t>
+      </w:r>
+    </w:p>
+    <w:p>
+      <w:pPr>
+        <w:pStyle w:val="ListParagraph"/>
+        <w:numPr>
+          <w:ilvl w:val="0"/>
+          <w:numId w:val="13"/>
+        </w:numPr>
+        <w:shd w:val="clear" w:color="auto" w:fill="FFFFFF"/>
+        <w:spacing w:after="0" w:line="360" w:lineRule="auto"/>
+        <w:jc w:val="both"/>
+        <w:rPr>
+          <w:rFonts w:ascii="Times New Roman" w:eastAsia="Times New Roman" w:hAnsi="Times New Roman" w:cs="Times New Roman"/>
+          <w:bCs/>
+          <w:color w:val="000000" w:themeColor="text1"/>
+          <w:sz w:val="24"/>
+          <w:szCs w:val="24"/>
+        </w:rPr>
+      </w:pPr>
+      <w:r>
+        <w:rPr>
+          <w:rFonts w:ascii="Times New Roman" w:eastAsia="Times New Roman" w:hAnsi="Times New Roman" w:cs="Times New Roman"/>
+          <w:bCs/>
+          <w:color w:val="000000" w:themeColor="text1"/>
+          <w:sz w:val="24"/>
+          <w:szCs w:val="24"/>
+        </w:rPr>
+        <w:t>Visual dBase</w:t>
+      </w:r>
+    </w:p>
+    <w:p>
+      <w:pPr>
+        <w:pStyle w:val="ListParagraph"/>
+        <w:numPr>
+          <w:ilvl w:val="0"/>
+          <w:numId w:val="13"/>
+        </w:numPr>
+        <w:shd w:val="clear" w:color="auto" w:fill="FFFFFF"/>
+        <w:spacing w:after="0" w:line="360" w:lineRule="auto"/>
+        <w:jc w:val="both"/>
+        <w:rPr>
+          <w:rFonts w:ascii="Times New Roman" w:eastAsia="Times New Roman" w:hAnsi="Times New Roman" w:cs="Times New Roman"/>
+          <w:bCs/>
+          <w:color w:val="000000" w:themeColor="text1"/>
+          <w:sz w:val="24"/>
+          <w:szCs w:val="24"/>
+        </w:rPr>
+      </w:pPr>
+      <w:r>
+        <w:rPr>
+          <w:rFonts w:ascii="Times New Roman" w:eastAsia="Times New Roman" w:hAnsi="Times New Roman" w:cs="Times New Roman"/>
+          <w:bCs/>
+          <w:color w:val="000000" w:themeColor="text1"/>
+          <w:sz w:val="24"/>
+          <w:szCs w:val="24"/>
+        </w:rPr>
+        <w:t>Lotus Smart Suite Approach</w:t>
+      </w:r>
+    </w:p>
+    <w:p>
+      <w:pPr>
+        <w:pStyle w:val="ListParagraph"/>
+        <w:numPr>
+          <w:ilvl w:val="0"/>
+          <w:numId w:val="13"/>
+        </w:numPr>
+        <w:shd w:val="clear" w:color="auto" w:fill="FFFFFF"/>
+        <w:spacing w:after="0" w:line="360" w:lineRule="auto"/>
+        <w:jc w:val="both"/>
+        <w:rPr>
+          <w:rFonts w:ascii="Times New Roman" w:eastAsia="Times New Roman" w:hAnsi="Times New Roman" w:cs="Times New Roman"/>
+          <w:bCs/>
+          <w:color w:val="000000" w:themeColor="text1"/>
+          <w:sz w:val="24"/>
+          <w:szCs w:val="24"/>
+        </w:rPr>
+      </w:pPr>
+      <w:r>
+        <w:rPr>
+          <w:rFonts w:ascii="Times New Roman" w:eastAsia="Times New Roman" w:hAnsi="Times New Roman" w:cs="Times New Roman"/>
+          <w:bCs/>
+          <w:color w:val="000000" w:themeColor="text1"/>
+          <w:sz w:val="24"/>
+          <w:szCs w:val="24"/>
+        </w:rPr>
+        <w:t>db2</w:t>
+      </w:r>
+    </w:p>
+    <w:p>
+      <w:pPr>
+        <w:pStyle w:val="ListParagraph"/>
+        <w:numPr>
+          <w:ilvl w:val="0"/>
+          <w:numId w:val="13"/>
+        </w:numPr>
+        <w:shd w:val="clear" w:color="auto" w:fill="FFFFFF"/>
+        <w:spacing w:after="0" w:line="360" w:lineRule="auto"/>
+        <w:jc w:val="both"/>
+        <w:rPr>
+          <w:rFonts w:ascii="Times New Roman" w:eastAsia="Times New Roman" w:hAnsi="Times New Roman" w:cs="Times New Roman"/>
+          <w:bCs/>
+          <w:color w:val="000000" w:themeColor="text1"/>
+          <w:sz w:val="24"/>
+          <w:szCs w:val="24"/>
+        </w:rPr>
+      </w:pPr>
+      <w:r>
+        <w:rPr>
+          <w:rFonts w:ascii="Times New Roman" w:eastAsia="Times New Roman" w:hAnsi="Times New Roman" w:cs="Times New Roman"/>
+          <w:bCs/>
+          <w:color w:val="000000" w:themeColor="text1"/>
+          <w:sz w:val="24"/>
+          <w:szCs w:val="24"/>
+        </w:rPr>
+        <w:t>MongoDB</w:t>
+      </w:r>
+    </w:p>
+    <w:p>
+      <w:pPr>
+        <w:shd w:val="clear" w:color="auto" w:fill="FFFFFF"/>
+        <w:spacing w:after="0" w:line="360" w:lineRule="auto"/>
+        <w:ind w:left="644"/>
+        <w:jc w:val="both"/>
+        <w:rPr>
+          <w:rFonts w:ascii="Times New Roman" w:eastAsia="Times New Roman" w:hAnsi="Times New Roman" w:cs="Times New Roman"/>
+          <w:bCs/>
+          <w:color w:val="000000" w:themeColor="text1"/>
+          <w:sz w:val="24"/>
+          <w:szCs w:val="24"/>
+        </w:rPr>
+      </w:pPr>
+      <w:r>
+        <w:rPr>
+          <w:rFonts w:ascii="Times New Roman" w:eastAsia="Times New Roman" w:hAnsi="Times New Roman" w:cs="Times New Roman"/>
+          <w:bCs/>
+          <w:color w:val="000000" w:themeColor="text1"/>
+          <w:sz w:val="24"/>
+          <w:szCs w:val="24"/>
+        </w:rPr>
+        <w:t>Selain perangkat lunak di atas, terdapat juga perangkat pemrograman basis data aras rendah (low level), di antaranya :</w:t>
+      </w:r>
+    </w:p>
+    <w:p>
+      <w:pPr>
+        <w:pStyle w:val="ListParagraph"/>
+        <w:numPr>
+          <w:ilvl w:val="0"/>
+          <w:numId w:val="14"/>
+        </w:numPr>
+        <w:shd w:val="clear" w:color="auto" w:fill="FFFFFF"/>
+        <w:spacing w:after="0" w:line="360" w:lineRule="auto"/>
+        <w:ind w:left="1080"/>
+        <w:jc w:val="both"/>
+        <w:rPr>
+          <w:rFonts w:ascii="Times New Roman" w:eastAsia="Times New Roman" w:hAnsi="Times New Roman" w:cs="Times New Roman"/>
+          <w:bCs/>
+          <w:color w:val="000000" w:themeColor="text1"/>
+          <w:sz w:val="24"/>
+          <w:szCs w:val="24"/>
+        </w:rPr>
+      </w:pPr>
+      <w:r>
+        <w:rPr>
+          <w:rFonts w:ascii="Times New Roman" w:eastAsia="Times New Roman" w:hAnsi="Times New Roman" w:cs="Times New Roman"/>
+          <w:bCs/>
+          <w:color w:val="000000" w:themeColor="text1"/>
+          <w:sz w:val="24"/>
+          <w:szCs w:val="24"/>
+        </w:rPr>
+        <w:t>Btrieve</w:t>
+      </w:r>
+    </w:p>
+    <w:p>
+      <w:pPr>
+        <w:pStyle w:val="ListParagraph"/>
+        <w:numPr>
+          <w:ilvl w:val="0"/>
+          <w:numId w:val="14"/>
+        </w:numPr>
+        <w:shd w:val="clear" w:color="auto" w:fill="FFFFFF"/>
+        <w:spacing w:after="0" w:line="360" w:lineRule="auto"/>
+        <w:ind w:left="1080"/>
+        <w:jc w:val="both"/>
+        <w:rPr>
+          <w:rFonts w:ascii="Times New Roman" w:eastAsia="Times New Roman" w:hAnsi="Times New Roman" w:cs="Times New Roman"/>
+          <w:bCs/>
+          <w:color w:val="000000" w:themeColor="text1"/>
+          <w:sz w:val="24"/>
+          <w:szCs w:val="24"/>
+        </w:rPr>
+      </w:pPr>
       <w:bookmarkStart w:id="0" w:name="_GoBack"/>
       <w:bookmarkEnd w:id="0"/>
-    </w:p>
-    <w:p>
-      <w:pPr>
-        <w:pStyle w:val="ListParagraph"/>
-        <w:numPr>
-          <w:ilvl w:val="0"/>
-          <w:numId w:val="4"/>
-        </w:numPr>
-        <w:shd w:val="clear" w:color="auto" w:fill="FFFFFF"/>
-        <w:spacing w:after="0" w:line="360" w:lineRule="auto"/>
-        <w:ind w:left="284" w:hanging="284"/>
-        <w:jc w:val="both"/>
-        <w:rPr>
-          <w:rFonts w:ascii="Times New Roman" w:eastAsia="Times New Roman" w:hAnsi="Times New Roman" w:cs="Times New Roman"/>
-          <w:b/>
-          <w:color w:val="000000" w:themeColor="text1"/>
-          <w:sz w:val="24"/>
-          <w:szCs w:val="24"/>
-        </w:rPr>
-      </w:pPr>
-      <w:r>
-        <w:rPr>
-          <w:rFonts w:ascii="Times New Roman" w:eastAsia="Times New Roman" w:hAnsi="Times New Roman" w:cs="Times New Roman"/>
-          <w:b/>
-          <w:color w:val="000000" w:themeColor="text1"/>
-          <w:sz w:val="24"/>
-          <w:szCs w:val="24"/>
-          <w:lang w:val="id-ID"/>
-        </w:rPr>
-        <w:t>Bahasa pada Basis Data</w:t>
-      </w:r>
-    </w:p>
-    <w:p>
-      <w:pPr>
-        <w:pStyle w:val="ListParagraph"/>
-        <w:shd w:val="clear" w:color="auto" w:fill="FFFFFF"/>
-        <w:spacing w:after="0" w:line="360" w:lineRule="auto"/>
-        <w:ind w:left="284"/>
-        <w:jc w:val="both"/>
-        <w:rPr>
-          <w:rFonts w:ascii="Times New Roman" w:eastAsia="Times New Roman" w:hAnsi="Times New Roman" w:cs="Times New Roman"/>
-          <w:b/>
-          <w:color w:val="000000" w:themeColor="text1"/>
-          <w:sz w:val="24"/>
-          <w:szCs w:val="24"/>
-        </w:rPr>
-      </w:pPr>
-    </w:p>
-    <w:p>
-      <w:pPr>
-        <w:pStyle w:val="ListParagraph"/>
-        <w:numPr>
-          <w:ilvl w:val="0"/>
-          <w:numId w:val="4"/>
-        </w:numPr>
-        <w:shd w:val="clear" w:color="auto" w:fill="FFFFFF"/>
-        <w:spacing w:after="0" w:line="360" w:lineRule="auto"/>
-        <w:ind w:left="284" w:hanging="284"/>
-        <w:jc w:val="both"/>
-        <w:rPr>
-          <w:rFonts w:ascii="Times New Roman" w:eastAsia="Times New Roman" w:hAnsi="Times New Roman" w:cs="Times New Roman"/>
-          <w:b/>
-          <w:color w:val="000000" w:themeColor="text1"/>
-          <w:sz w:val="24"/>
-          <w:szCs w:val="24"/>
-        </w:rPr>
-      </w:pPr>
-      <w:r>
-        <w:rPr>
-          <w:rFonts w:ascii="Times New Roman" w:eastAsia="Times New Roman" w:hAnsi="Times New Roman" w:cs="Times New Roman"/>
-          <w:b/>
-          <w:color w:val="000000" w:themeColor="text1"/>
-          <w:sz w:val="24"/>
-          <w:szCs w:val="24"/>
-          <w:lang w:val="id-ID"/>
-        </w:rPr>
-        <w:t>Perangkat Lunak Basis Data</w:t>
-      </w:r>
-    </w:p>
-    <w:p>
-      <w:pPr>
-        <w:spacing w:after="0" w:line="360" w:lineRule="auto"/>
-      </w:pPr>
+      <w:r>
+        <w:rPr>
+          <w:rFonts w:ascii="Times New Roman" w:eastAsia="Times New Roman" w:hAnsi="Times New Roman" w:cs="Times New Roman"/>
+          <w:bCs/>
+          <w:color w:val="000000" w:themeColor="text1"/>
+          <w:sz w:val="24"/>
+          <w:szCs w:val="24"/>
+        </w:rPr>
+        <w:t>Tsunami Record Manager</w:t>
+      </w:r>
     </w:p>
     <w:sectPr>
       <w:pgSz w:w="12240" w:h="15840"/>
@@ -4467,7 +5341,7 @@
 </file>
 
 <file path=word/endnotes.xml><?xml version="1.0" encoding="utf-8"?>
-<w:endnotes xmlns:wpc="http://schemas.microsoft.com/office/word/2010/wordprocessingCanvas" xmlns:mc="http://schemas.openxmlformats.org/markup-compatibility/2006" xmlns:o="urn:schemas-microsoft-com:office:office" xmlns:r="http://schemas.openxmlformats.org/officeDocument/2006/relationships" xmlns:m="http://schemas.openxmlformats.org/officeDocument/2006/math" xmlns:v="urn:schemas-microsoft-com:vml" xmlns:wp14="http://schemas.microsoft.com/office/word/2010/wordprocessingDrawing" xmlns:wp="http://schemas.openxmlformats.org/drawingml/2006/wordprocessingDrawing" xmlns:w10="urn:schemas-microsoft-com:office:word" xmlns:w="http://schemas.openxmlformats.org/wordprocessingml/2006/main" xmlns:w14="http://schemas.microsoft.com/office/word/2010/wordml" xmlns:w15="http://schemas.microsoft.com/office/word/2012/wordml" xmlns:wpg="http://schemas.microsoft.com/office/word/2010/wordprocessingGroup" xmlns:wpi="http://schemas.microsoft.com/office/word/2010/wordprocessingInk" xmlns:wne="http://schemas.microsoft.com/office/word/2006/wordml" xmlns:wps="http://schemas.microsoft.com/office/word/2010/wordprocessingShape" mc:Ignorable="w14 w15 wp14">
+<w:endnotes xmlns:wpc="http://schemas.microsoft.com/office/word/2010/wordprocessingCanvas" xmlns:cx="http://schemas.microsoft.com/office/drawing/2014/chartex" xmlns:cx1="http://schemas.microsoft.com/office/drawing/2015/9/8/chartex" xmlns:cx2="http://schemas.microsoft.com/office/drawing/2015/10/21/chartex" xmlns:cx3="http://schemas.microsoft.com/office/drawing/2016/5/9/chartex" xmlns:cx4="http://schemas.microsoft.com/office/drawing/2016/5/10/chartex" xmlns:cx5="http://schemas.microsoft.com/office/drawing/2016/5/11/chartex" xmlns:cx6="http://schemas.microsoft.com/office/drawing/2016/5/12/chartex" xmlns:cx7="http://schemas.microsoft.com/office/drawing/2016/5/13/chartex" xmlns:cx8="http://schemas.microsoft.com/office/drawing/2016/5/14/chartex" xmlns:mc="http://schemas.openxmlformats.org/markup-compatibility/2006" xmlns:aink="http://schemas.microsoft.com/office/drawing/2016/ink" xmlns:am3d="http://schemas.microsoft.com/office/drawing/2017/model3d" xmlns:o="urn:schemas-microsoft-com:office:office" xmlns:r="http://schemas.openxmlformats.org/officeDocument/2006/relationships" xmlns:m="http://schemas.openxmlformats.org/officeDocument/2006/math" xmlns:v="urn:schemas-microsoft-com:vml" xmlns:wp14="http://schemas.microsoft.com/office/word/2010/wordprocessingDrawing" xmlns:wp="http://schemas.openxmlformats.org/drawingml/2006/wordprocessingDrawing" xmlns:w10="urn:schemas-microsoft-com:office:word" xmlns:w="http://schemas.openxmlformats.org/wordprocessingml/2006/main" xmlns:w14="http://schemas.microsoft.com/office/word/2010/wordml" xmlns:w15="http://schemas.microsoft.com/office/word/2012/wordml" xmlns:w16cid="http://schemas.microsoft.com/office/word/2016/wordml/cid" xmlns:w16se="http://schemas.microsoft.com/office/word/2015/wordml/symex" xmlns:wpg="http://schemas.microsoft.com/office/word/2010/wordprocessingGroup" xmlns:wpi="http://schemas.microsoft.com/office/word/2010/wordprocessingInk" xmlns:wne="http://schemas.microsoft.com/office/word/2006/wordml" xmlns:wps="http://schemas.microsoft.com/office/word/2010/wordprocessingShape" mc:Ignorable="w14 w15 w16se w16cid wp14">
   <w:endnote w:type="separator" w:id="-1">
     <w:p>
       <w:pPr>
@@ -4492,7 +5366,7 @@
 </file>
 
 <file path=word/footer1.xml><?xml version="1.0" encoding="utf-8"?>
-<w:ftr xmlns:wpc="http://schemas.microsoft.com/office/word/2010/wordprocessingCanvas" xmlns:mc="http://schemas.openxmlformats.org/markup-compatibility/2006" xmlns:o="urn:schemas-microsoft-com:office:office" xmlns:r="http://schemas.openxmlformats.org/officeDocument/2006/relationships" xmlns:m="http://schemas.openxmlformats.org/officeDocument/2006/math" xmlns:v="urn:schemas-microsoft-com:vml" xmlns:wp14="http://schemas.microsoft.com/office/word/2010/wordprocessingDrawing" xmlns:wp="http://schemas.openxmlformats.org/drawingml/2006/wordprocessingDrawing" xmlns:w10="urn:schemas-microsoft-com:office:word" xmlns:w="http://schemas.openxmlformats.org/wordprocessingml/2006/main" xmlns:w14="http://schemas.microsoft.com/office/word/2010/wordml" xmlns:w15="http://schemas.microsoft.com/office/word/2012/wordml" xmlns:wpg="http://schemas.microsoft.com/office/word/2010/wordprocessingGroup" xmlns:wpi="http://schemas.microsoft.com/office/word/2010/wordprocessingInk" xmlns:wne="http://schemas.microsoft.com/office/word/2006/wordml" xmlns:wps="http://schemas.microsoft.com/office/word/2010/wordprocessingShape" mc:Ignorable="w14 w15 wp14">
+<w:ftr xmlns:wpc="http://schemas.microsoft.com/office/word/2010/wordprocessingCanvas" xmlns:cx="http://schemas.microsoft.com/office/drawing/2014/chartex" xmlns:cx1="http://schemas.microsoft.com/office/drawing/2015/9/8/chartex" xmlns:cx2="http://schemas.microsoft.com/office/drawing/2015/10/21/chartex" xmlns:cx3="http://schemas.microsoft.com/office/drawing/2016/5/9/chartex" xmlns:cx4="http://schemas.microsoft.com/office/drawing/2016/5/10/chartex" xmlns:cx5="http://schemas.microsoft.com/office/drawing/2016/5/11/chartex" xmlns:cx6="http://schemas.microsoft.com/office/drawing/2016/5/12/chartex" xmlns:cx7="http://schemas.microsoft.com/office/drawing/2016/5/13/chartex" xmlns:cx8="http://schemas.microsoft.com/office/drawing/2016/5/14/chartex" xmlns:mc="http://schemas.openxmlformats.org/markup-compatibility/2006" xmlns:aink="http://schemas.microsoft.com/office/drawing/2016/ink" xmlns:am3d="http://schemas.microsoft.com/office/drawing/2017/model3d" xmlns:o="urn:schemas-microsoft-com:office:office" xmlns:r="http://schemas.openxmlformats.org/officeDocument/2006/relationships" xmlns:m="http://schemas.openxmlformats.org/officeDocument/2006/math" xmlns:v="urn:schemas-microsoft-com:vml" xmlns:wp14="http://schemas.microsoft.com/office/word/2010/wordprocessingDrawing" xmlns:wp="http://schemas.openxmlformats.org/drawingml/2006/wordprocessingDrawing" xmlns:w10="urn:schemas-microsoft-com:office:word" xmlns:w="http://schemas.openxmlformats.org/wordprocessingml/2006/main" xmlns:w14="http://schemas.microsoft.com/office/word/2010/wordml" xmlns:w15="http://schemas.microsoft.com/office/word/2012/wordml" xmlns:w16cid="http://schemas.microsoft.com/office/word/2016/wordml/cid" xmlns:w16se="http://schemas.microsoft.com/office/word/2015/wordml/symex" xmlns:wpg="http://schemas.microsoft.com/office/word/2010/wordprocessingGroup" xmlns:wpi="http://schemas.microsoft.com/office/word/2010/wordprocessingInk" xmlns:wne="http://schemas.microsoft.com/office/word/2006/wordml" xmlns:wps="http://schemas.microsoft.com/office/word/2010/wordprocessingShape" mc:Ignorable="w14 w15 w16se w16cid wp14">
   <w:p>
     <w:pPr>
       <w:pStyle w:val="Footer"/>
@@ -4514,7 +5388,7 @@
 </file>
 
 <file path=word/footer2.xml><?xml version="1.0" encoding="utf-8"?>
-<w:ftr xmlns:wpc="http://schemas.microsoft.com/office/word/2010/wordprocessingCanvas" xmlns:mc="http://schemas.openxmlformats.org/markup-compatibility/2006" xmlns:o="urn:schemas-microsoft-com:office:office" xmlns:r="http://schemas.openxmlformats.org/officeDocument/2006/relationships" xmlns:m="http://schemas.openxmlformats.org/officeDocument/2006/math" xmlns:v="urn:schemas-microsoft-com:vml" xmlns:wp14="http://schemas.microsoft.com/office/word/2010/wordprocessingDrawing" xmlns:wp="http://schemas.openxmlformats.org/drawingml/2006/wordprocessingDrawing" xmlns:w10="urn:schemas-microsoft-com:office:word" xmlns:w="http://schemas.openxmlformats.org/wordprocessingml/2006/main" xmlns:w14="http://schemas.microsoft.com/office/word/2010/wordml" xmlns:w15="http://schemas.microsoft.com/office/word/2012/wordml" xmlns:wpg="http://schemas.microsoft.com/office/word/2010/wordprocessingGroup" xmlns:wpi="http://schemas.microsoft.com/office/word/2010/wordprocessingInk" xmlns:wne="http://schemas.microsoft.com/office/word/2006/wordml" xmlns:wps="http://schemas.microsoft.com/office/word/2010/wordprocessingShape" mc:Ignorable="w14 w15 wp14">
+<w:ftr xmlns:wpc="http://schemas.microsoft.com/office/word/2010/wordprocessingCanvas" xmlns:cx="http://schemas.microsoft.com/office/drawing/2014/chartex" xmlns:cx1="http://schemas.microsoft.com/office/drawing/2015/9/8/chartex" xmlns:cx2="http://schemas.microsoft.com/office/drawing/2015/10/21/chartex" xmlns:cx3="http://schemas.microsoft.com/office/drawing/2016/5/9/chartex" xmlns:cx4="http://schemas.microsoft.com/office/drawing/2016/5/10/chartex" xmlns:cx5="http://schemas.microsoft.com/office/drawing/2016/5/11/chartex" xmlns:cx6="http://schemas.microsoft.com/office/drawing/2016/5/12/chartex" xmlns:cx7="http://schemas.microsoft.com/office/drawing/2016/5/13/chartex" xmlns:cx8="http://schemas.microsoft.com/office/drawing/2016/5/14/chartex" xmlns:mc="http://schemas.openxmlformats.org/markup-compatibility/2006" xmlns:aink="http://schemas.microsoft.com/office/drawing/2016/ink" xmlns:am3d="http://schemas.microsoft.com/office/drawing/2017/model3d" xmlns:o="urn:schemas-microsoft-com:office:office" xmlns:r="http://schemas.openxmlformats.org/officeDocument/2006/relationships" xmlns:m="http://schemas.openxmlformats.org/officeDocument/2006/math" xmlns:v="urn:schemas-microsoft-com:vml" xmlns:wp14="http://schemas.microsoft.com/office/word/2010/wordprocessingDrawing" xmlns:wp="http://schemas.openxmlformats.org/drawingml/2006/wordprocessingDrawing" xmlns:w10="urn:schemas-microsoft-com:office:word" xmlns:w="http://schemas.openxmlformats.org/wordprocessingml/2006/main" xmlns:w14="http://schemas.microsoft.com/office/word/2010/wordml" xmlns:w15="http://schemas.microsoft.com/office/word/2012/wordml" xmlns:w16cid="http://schemas.microsoft.com/office/word/2016/wordml/cid" xmlns:w16se="http://schemas.microsoft.com/office/word/2015/wordml/symex" xmlns:wpg="http://schemas.microsoft.com/office/word/2010/wordprocessingGroup" xmlns:wpi="http://schemas.microsoft.com/office/word/2010/wordprocessingInk" xmlns:wne="http://schemas.microsoft.com/office/word/2006/wordml" xmlns:wps="http://schemas.microsoft.com/office/word/2010/wordprocessingShape" mc:Ignorable="w14 w15 w16se w16cid wp14">
   <w:p>
     <w:pPr>
       <w:pStyle w:val="Footer"/>
@@ -4540,7 +5414,7 @@
 </file>
 
 <file path=word/footnotes.xml><?xml version="1.0" encoding="utf-8"?>
-<w:footnotes xmlns:wpc="http://schemas.microsoft.com/office/word/2010/wordprocessingCanvas" xmlns:mc="http://schemas.openxmlformats.org/markup-compatibility/2006" xmlns:o="urn:schemas-microsoft-com:office:office" xmlns:r="http://schemas.openxmlformats.org/officeDocument/2006/relationships" xmlns:m="http://schemas.openxmlformats.org/officeDocument/2006/math" xmlns:v="urn:schemas-microsoft-com:vml" xmlns:wp14="http://schemas.microsoft.com/office/word/2010/wordprocessingDrawing" xmlns:wp="http://schemas.openxmlformats.org/drawingml/2006/wordprocessingDrawing" xmlns:w10="urn:schemas-microsoft-com:office:word" xmlns:w="http://schemas.openxmlformats.org/wordprocessingml/2006/main" xmlns:w14="http://schemas.microsoft.com/office/word/2010/wordml" xmlns:w15="http://schemas.microsoft.com/office/word/2012/wordml" xmlns:wpg="http://schemas.microsoft.com/office/word/2010/wordprocessingGroup" xmlns:wpi="http://schemas.microsoft.com/office/word/2010/wordprocessingInk" xmlns:wne="http://schemas.microsoft.com/office/word/2006/wordml" xmlns:wps="http://schemas.microsoft.com/office/word/2010/wordprocessingShape" mc:Ignorable="w14 w15 wp14">
+<w:footnotes xmlns:wpc="http://schemas.microsoft.com/office/word/2010/wordprocessingCanvas" xmlns:cx="http://schemas.microsoft.com/office/drawing/2014/chartex" xmlns:cx1="http://schemas.microsoft.com/office/drawing/2015/9/8/chartex" xmlns:cx2="http://schemas.microsoft.com/office/drawing/2015/10/21/chartex" xmlns:cx3="http://schemas.microsoft.com/office/drawing/2016/5/9/chartex" xmlns:cx4="http://schemas.microsoft.com/office/drawing/2016/5/10/chartex" xmlns:cx5="http://schemas.microsoft.com/office/drawing/2016/5/11/chartex" xmlns:cx6="http://schemas.microsoft.com/office/drawing/2016/5/12/chartex" xmlns:cx7="http://schemas.microsoft.com/office/drawing/2016/5/13/chartex" xmlns:cx8="http://schemas.microsoft.com/office/drawing/2016/5/14/chartex" xmlns:mc="http://schemas.openxmlformats.org/markup-compatibility/2006" xmlns:aink="http://schemas.microsoft.com/office/drawing/2016/ink" xmlns:am3d="http://schemas.microsoft.com/office/drawing/2017/model3d" xmlns:o="urn:schemas-microsoft-com:office:office" xmlns:r="http://schemas.openxmlformats.org/officeDocument/2006/relationships" xmlns:m="http://schemas.openxmlformats.org/officeDocument/2006/math" xmlns:v="urn:schemas-microsoft-com:vml" xmlns:wp14="http://schemas.microsoft.com/office/word/2010/wordprocessingDrawing" xmlns:wp="http://schemas.openxmlformats.org/drawingml/2006/wordprocessingDrawing" xmlns:w10="urn:schemas-microsoft-com:office:word" xmlns:w="http://schemas.openxmlformats.org/wordprocessingml/2006/main" xmlns:w14="http://schemas.microsoft.com/office/word/2010/wordml" xmlns:w15="http://schemas.microsoft.com/office/word/2012/wordml" xmlns:w16cid="http://schemas.microsoft.com/office/word/2016/wordml/cid" xmlns:w16se="http://schemas.microsoft.com/office/word/2015/wordml/symex" xmlns:wpg="http://schemas.microsoft.com/office/word/2010/wordprocessingGroup" xmlns:wpi="http://schemas.microsoft.com/office/word/2010/wordprocessingInk" xmlns:wne="http://schemas.microsoft.com/office/word/2006/wordml" xmlns:wps="http://schemas.microsoft.com/office/word/2010/wordprocessingShape" mc:Ignorable="w14 w15 w16se w16cid wp14">
   <w:footnote w:type="separator" w:id="-1">
     <w:p>
       <w:pPr>
@@ -4565,8 +5439,8 @@
 </file>
 
 <file path=word/numbering.xml><?xml version="1.0" encoding="utf-8"?>
-<w:numbering xmlns:wpc="http://schemas.microsoft.com/office/word/2010/wordprocessingCanvas" xmlns:mc="http://schemas.openxmlformats.org/markup-compatibility/2006" xmlns:o="urn:schemas-microsoft-com:office:office" xmlns:r="http://schemas.openxmlformats.org/officeDocument/2006/relationships" xmlns:m="http://schemas.openxmlformats.org/officeDocument/2006/math" xmlns:v="urn:schemas-microsoft-com:vml" xmlns:wp14="http://schemas.microsoft.com/office/word/2010/wordprocessingDrawing" xmlns:wp="http://schemas.openxmlformats.org/drawingml/2006/wordprocessingDrawing" xmlns:w10="urn:schemas-microsoft-com:office:word" xmlns:w="http://schemas.openxmlformats.org/wordprocessingml/2006/main" xmlns:w14="http://schemas.microsoft.com/office/word/2010/wordml" xmlns:w15="http://schemas.microsoft.com/office/word/2012/wordml" xmlns:wpg="http://schemas.microsoft.com/office/word/2010/wordprocessingGroup" xmlns:wpi="http://schemas.microsoft.com/office/word/2010/wordprocessingInk" xmlns:wne="http://schemas.microsoft.com/office/word/2006/wordml" xmlns:wps="http://schemas.microsoft.com/office/word/2010/wordprocessingShape" mc:Ignorable="w14 w15 wp14">
-  <w:abstractNum w:abstractNumId="0">
+<w:numbering xmlns:wpc="http://schemas.microsoft.com/office/word/2010/wordprocessingCanvas" xmlns:cx="http://schemas.microsoft.com/office/drawing/2014/chartex" xmlns:cx1="http://schemas.microsoft.com/office/drawing/2015/9/8/chartex" xmlns:cx2="http://schemas.microsoft.com/office/drawing/2015/10/21/chartex" xmlns:cx3="http://schemas.microsoft.com/office/drawing/2016/5/9/chartex" xmlns:cx4="http://schemas.microsoft.com/office/drawing/2016/5/10/chartex" xmlns:cx5="http://schemas.microsoft.com/office/drawing/2016/5/11/chartex" xmlns:cx6="http://schemas.microsoft.com/office/drawing/2016/5/12/chartex" xmlns:cx7="http://schemas.microsoft.com/office/drawing/2016/5/13/chartex" xmlns:cx8="http://schemas.microsoft.com/office/drawing/2016/5/14/chartex" xmlns:mc="http://schemas.openxmlformats.org/markup-compatibility/2006" xmlns:aink="http://schemas.microsoft.com/office/drawing/2016/ink" xmlns:am3d="http://schemas.microsoft.com/office/drawing/2017/model3d" xmlns:o="urn:schemas-microsoft-com:office:office" xmlns:r="http://schemas.openxmlformats.org/officeDocument/2006/relationships" xmlns:m="http://schemas.openxmlformats.org/officeDocument/2006/math" xmlns:v="urn:schemas-microsoft-com:vml" xmlns:wp14="http://schemas.microsoft.com/office/word/2010/wordprocessingDrawing" xmlns:wp="http://schemas.openxmlformats.org/drawingml/2006/wordprocessingDrawing" xmlns:w10="urn:schemas-microsoft-com:office:word" xmlns:w="http://schemas.openxmlformats.org/wordprocessingml/2006/main" xmlns:w14="http://schemas.microsoft.com/office/word/2010/wordml" xmlns:w15="http://schemas.microsoft.com/office/word/2012/wordml" xmlns:w16cid="http://schemas.microsoft.com/office/word/2016/wordml/cid" xmlns:w16se="http://schemas.microsoft.com/office/word/2015/wordml/symex" xmlns:wpg="http://schemas.microsoft.com/office/word/2010/wordprocessingGroup" xmlns:wpi="http://schemas.microsoft.com/office/word/2010/wordprocessingInk" xmlns:wne="http://schemas.microsoft.com/office/word/2006/wordml" xmlns:wps="http://schemas.microsoft.com/office/word/2010/wordprocessingShape" mc:Ignorable="w14 w15 w16se w16cid wp14">
+  <w:abstractNum w:abstractNumId="0" w15:restartNumberingAfterBreak="0">
     <w:nsid w:val="02AB1265"/>
     <w:multiLevelType w:val="multilevel"/>
     <w:tmpl w:val="A04E6B32"/>
@@ -4715,7 +5589,7 @@
       </w:rPr>
     </w:lvl>
   </w:abstractNum>
-  <w:abstractNum w:abstractNumId="1">
+  <w:abstractNum w:abstractNumId="1" w15:restartNumberingAfterBreak="0">
     <w:nsid w:val="03E06AAD"/>
     <w:multiLevelType w:val="multilevel"/>
     <w:tmpl w:val="92E83A46"/>
@@ -4864,7 +5738,7 @@
       </w:rPr>
     </w:lvl>
   </w:abstractNum>
-  <w:abstractNum w:abstractNumId="2">
+  <w:abstractNum w:abstractNumId="2" w15:restartNumberingAfterBreak="0">
     <w:nsid w:val="0B0D1618"/>
     <w:multiLevelType w:val="multilevel"/>
     <w:tmpl w:val="7DA22366"/>
@@ -5013,7 +5887,7 @@
       </w:rPr>
     </w:lvl>
   </w:abstractNum>
-  <w:abstractNum w:abstractNumId="3">
+  <w:abstractNum w:abstractNumId="3" w15:restartNumberingAfterBreak="0">
     <w:nsid w:val="12BA0C06"/>
     <w:multiLevelType w:val="multilevel"/>
     <w:tmpl w:val="C8945B32"/>
@@ -5162,7 +6036,120 @@
       </w:rPr>
     </w:lvl>
   </w:abstractNum>
-  <w:abstractNum w:abstractNumId="4">
+  <w:abstractNum w:abstractNumId="4" w15:restartNumberingAfterBreak="0">
+    <w:nsid w:val="1AE91110"/>
+    <w:multiLevelType w:val="hybridMultilevel"/>
+    <w:tmpl w:val="833E6CCC"/>
+    <w:lvl w:ilvl="0" w:tplc="38090001">
+      <w:start w:val="1"/>
+      <w:numFmt w:val="bullet"/>
+      <w:lvlText w:val=""/>
+      <w:lvlJc w:val="left"/>
+      <w:pPr>
+        <w:ind w:left="1004" w:hanging="360"/>
+      </w:pPr>
+      <w:rPr>
+        <w:rFonts w:ascii="Symbol" w:hAnsi="Symbol" w:hint="default"/>
+      </w:rPr>
+    </w:lvl>
+    <w:lvl w:ilvl="1" w:tplc="38090003" w:tentative="1">
+      <w:start w:val="1"/>
+      <w:numFmt w:val="bullet"/>
+      <w:lvlText w:val="o"/>
+      <w:lvlJc w:val="left"/>
+      <w:pPr>
+        <w:ind w:left="1724" w:hanging="360"/>
+      </w:pPr>
+      <w:rPr>
+        <w:rFonts w:ascii="Courier New" w:hAnsi="Courier New" w:cs="Courier New" w:hint="default"/>
+      </w:rPr>
+    </w:lvl>
+    <w:lvl w:ilvl="2" w:tplc="38090005" w:tentative="1">
+      <w:start w:val="1"/>
+      <w:numFmt w:val="bullet"/>
+      <w:lvlText w:val=""/>
+      <w:lvlJc w:val="left"/>
+      <w:pPr>
+        <w:ind w:left="2444" w:hanging="360"/>
+      </w:pPr>
+      <w:rPr>
+        <w:rFonts w:ascii="Wingdings" w:hAnsi="Wingdings" w:hint="default"/>
+      </w:rPr>
+    </w:lvl>
+    <w:lvl w:ilvl="3" w:tplc="38090001" w:tentative="1">
+      <w:start w:val="1"/>
+      <w:numFmt w:val="bullet"/>
+      <w:lvlText w:val=""/>
+      <w:lvlJc w:val="left"/>
+      <w:pPr>
+        <w:ind w:left="3164" w:hanging="360"/>
+      </w:pPr>
+      <w:rPr>
+        <w:rFonts w:ascii="Symbol" w:hAnsi="Symbol" w:hint="default"/>
+      </w:rPr>
+    </w:lvl>
+    <w:lvl w:ilvl="4" w:tplc="38090003" w:tentative="1">
+      <w:start w:val="1"/>
+      <w:numFmt w:val="bullet"/>
+      <w:lvlText w:val="o"/>
+      <w:lvlJc w:val="left"/>
+      <w:pPr>
+        <w:ind w:left="3884" w:hanging="360"/>
+      </w:pPr>
+      <w:rPr>
+        <w:rFonts w:ascii="Courier New" w:hAnsi="Courier New" w:cs="Courier New" w:hint="default"/>
+      </w:rPr>
+    </w:lvl>
+    <w:lvl w:ilvl="5" w:tplc="38090005" w:tentative="1">
+      <w:start w:val="1"/>
+      <w:numFmt w:val="bullet"/>
+      <w:lvlText w:val=""/>
+      <w:lvlJc w:val="left"/>
+      <w:pPr>
+        <w:ind w:left="4604" w:hanging="360"/>
+      </w:pPr>
+      <w:rPr>
+        <w:rFonts w:ascii="Wingdings" w:hAnsi="Wingdings" w:hint="default"/>
+      </w:rPr>
+    </w:lvl>
+    <w:lvl w:ilvl="6" w:tplc="38090001" w:tentative="1">
+      <w:start w:val="1"/>
+      <w:numFmt w:val="bullet"/>
+      <w:lvlText w:val=""/>
+      <w:lvlJc w:val="left"/>
+      <w:pPr>
+        <w:ind w:left="5324" w:hanging="360"/>
+      </w:pPr>
+      <w:rPr>
+        <w:rFonts w:ascii="Symbol" w:hAnsi="Symbol" w:hint="default"/>
+      </w:rPr>
+    </w:lvl>
+    <w:lvl w:ilvl="7" w:tplc="38090003" w:tentative="1">
+      <w:start w:val="1"/>
+      <w:numFmt w:val="bullet"/>
+      <w:lvlText w:val="o"/>
+      <w:lvlJc w:val="left"/>
+      <w:pPr>
+        <w:ind w:left="6044" w:hanging="360"/>
+      </w:pPr>
+      <w:rPr>
+        <w:rFonts w:ascii="Courier New" w:hAnsi="Courier New" w:cs="Courier New" w:hint="default"/>
+      </w:rPr>
+    </w:lvl>
+    <w:lvl w:ilvl="8" w:tplc="38090005" w:tentative="1">
+      <w:start w:val="1"/>
+      <w:numFmt w:val="bullet"/>
+      <w:lvlText w:val=""/>
+      <w:lvlJc w:val="left"/>
+      <w:pPr>
+        <w:ind w:left="6764" w:hanging="360"/>
+      </w:pPr>
+      <w:rPr>
+        <w:rFonts w:ascii="Wingdings" w:hAnsi="Wingdings" w:hint="default"/>
+      </w:rPr>
+    </w:lvl>
+  </w:abstractNum>
+  <w:abstractNum w:abstractNumId="5" w15:restartNumberingAfterBreak="0">
     <w:nsid w:val="1DDC49D1"/>
     <w:multiLevelType w:val="multilevel"/>
     <w:tmpl w:val="109ECC96"/>
@@ -5311,7 +6298,7 @@
       </w:rPr>
     </w:lvl>
   </w:abstractNum>
-  <w:abstractNum w:abstractNumId="5">
+  <w:abstractNum w:abstractNumId="6" w15:restartNumberingAfterBreak="0">
     <w:nsid w:val="218A7675"/>
     <w:multiLevelType w:val="multilevel"/>
     <w:tmpl w:val="8416B82A"/>
@@ -5424,7 +6411,7 @@
       </w:pPr>
     </w:lvl>
   </w:abstractNum>
-  <w:abstractNum w:abstractNumId="6">
+  <w:abstractNum w:abstractNumId="7" w15:restartNumberingAfterBreak="0">
     <w:nsid w:val="247C7191"/>
     <w:multiLevelType w:val="multilevel"/>
     <w:tmpl w:val="44DE5B38"/>
@@ -5569,7 +6556,93 @@
       </w:rPr>
     </w:lvl>
   </w:abstractNum>
-  <w:abstractNum w:abstractNumId="7">
+  <w:abstractNum w:abstractNumId="8" w15:restartNumberingAfterBreak="0">
+    <w:nsid w:val="2A2B66B3"/>
+    <w:multiLevelType w:val="hybridMultilevel"/>
+    <w:tmpl w:val="47E48014"/>
+    <w:lvl w:ilvl="0" w:tplc="3809000F">
+      <w:start w:val="1"/>
+      <w:numFmt w:val="decimal"/>
+      <w:lvlText w:val="%1."/>
+      <w:lvlJc w:val="left"/>
+      <w:pPr>
+        <w:ind w:left="720" w:hanging="360"/>
+      </w:pPr>
+    </w:lvl>
+    <w:lvl w:ilvl="1" w:tplc="38090019" w:tentative="1">
+      <w:start w:val="1"/>
+      <w:numFmt w:val="lowerLetter"/>
+      <w:lvlText w:val="%2."/>
+      <w:lvlJc w:val="left"/>
+      <w:pPr>
+        <w:ind w:left="1440" w:hanging="360"/>
+      </w:pPr>
+    </w:lvl>
+    <w:lvl w:ilvl="2" w:tplc="3809001B" w:tentative="1">
+      <w:start w:val="1"/>
+      <w:numFmt w:val="lowerRoman"/>
+      <w:lvlText w:val="%3."/>
+      <w:lvlJc w:val="right"/>
+      <w:pPr>
+        <w:ind w:left="2160" w:hanging="180"/>
+      </w:pPr>
+    </w:lvl>
+    <w:lvl w:ilvl="3" w:tplc="3809000F" w:tentative="1">
+      <w:start w:val="1"/>
+      <w:numFmt w:val="decimal"/>
+      <w:lvlText w:val="%4."/>
+      <w:lvlJc w:val="left"/>
+      <w:pPr>
+        <w:ind w:left="2880" w:hanging="360"/>
+      </w:pPr>
+    </w:lvl>
+    <w:lvl w:ilvl="4" w:tplc="38090019" w:tentative="1">
+      <w:start w:val="1"/>
+      <w:numFmt w:val="lowerLetter"/>
+      <w:lvlText w:val="%5."/>
+      <w:lvlJc w:val="left"/>
+      <w:pPr>
+        <w:ind w:left="3600" w:hanging="360"/>
+      </w:pPr>
+    </w:lvl>
+    <w:lvl w:ilvl="5" w:tplc="3809001B" w:tentative="1">
+      <w:start w:val="1"/>
+      <w:numFmt w:val="lowerRoman"/>
+      <w:lvlText w:val="%6."/>
+      <w:lvlJc w:val="right"/>
+      <w:pPr>
+        <w:ind w:left="4320" w:hanging="180"/>
+      </w:pPr>
+    </w:lvl>
+    <w:lvl w:ilvl="6" w:tplc="3809000F" w:tentative="1">
+      <w:start w:val="1"/>
+      <w:numFmt w:val="decimal"/>
+      <w:lvlText w:val="%7."/>
+      <w:lvlJc w:val="left"/>
+      <w:pPr>
+        <w:ind w:left="5040" w:hanging="360"/>
+      </w:pPr>
+    </w:lvl>
+    <w:lvl w:ilvl="7" w:tplc="38090019" w:tentative="1">
+      <w:start w:val="1"/>
+      <w:numFmt w:val="lowerLetter"/>
+      <w:lvlText w:val="%8."/>
+      <w:lvlJc w:val="left"/>
+      <w:pPr>
+        <w:ind w:left="5760" w:hanging="360"/>
+      </w:pPr>
+    </w:lvl>
+    <w:lvl w:ilvl="8" w:tplc="3809001B" w:tentative="1">
+      <w:start w:val="1"/>
+      <w:numFmt w:val="lowerRoman"/>
+      <w:lvlText w:val="%9."/>
+      <w:lvlJc w:val="right"/>
+      <w:pPr>
+        <w:ind w:left="6480" w:hanging="180"/>
+      </w:pPr>
+    </w:lvl>
+  </w:abstractNum>
+  <w:abstractNum w:abstractNumId="9" w15:restartNumberingAfterBreak="0">
     <w:nsid w:val="42A27411"/>
     <w:multiLevelType w:val="multilevel"/>
     <w:tmpl w:val="07629C12"/>
@@ -5718,7 +6791,7 @@
       </w:rPr>
     </w:lvl>
   </w:abstractNum>
-  <w:abstractNum w:abstractNumId="8">
+  <w:abstractNum w:abstractNumId="10" w15:restartNumberingAfterBreak="0">
     <w:nsid w:val="4A710798"/>
     <w:multiLevelType w:val="multilevel"/>
     <w:tmpl w:val="1AFA273A"/>
@@ -5867,7 +6940,7 @@
       </w:rPr>
     </w:lvl>
   </w:abstractNum>
-  <w:abstractNum w:abstractNumId="9">
+  <w:abstractNum w:abstractNumId="11" w15:restartNumberingAfterBreak="0">
     <w:nsid w:val="5FE34E4C"/>
     <w:multiLevelType w:val="hybridMultilevel"/>
     <w:tmpl w:val="279E4702"/>
@@ -5953,7 +7026,120 @@
       </w:pPr>
     </w:lvl>
   </w:abstractNum>
-  <w:abstractNum w:abstractNumId="10">
+  <w:abstractNum w:abstractNumId="12" w15:restartNumberingAfterBreak="0">
+    <w:nsid w:val="6D5F190C"/>
+    <w:multiLevelType w:val="hybridMultilevel"/>
+    <w:tmpl w:val="16E6EC94"/>
+    <w:lvl w:ilvl="0" w:tplc="38090001">
+      <w:start w:val="1"/>
+      <w:numFmt w:val="bullet"/>
+      <w:lvlText w:val=""/>
+      <w:lvlJc w:val="left"/>
+      <w:pPr>
+        <w:ind w:left="1364" w:hanging="360"/>
+      </w:pPr>
+      <w:rPr>
+        <w:rFonts w:ascii="Symbol" w:hAnsi="Symbol" w:hint="default"/>
+      </w:rPr>
+    </w:lvl>
+    <w:lvl w:ilvl="1" w:tplc="38090003" w:tentative="1">
+      <w:start w:val="1"/>
+      <w:numFmt w:val="bullet"/>
+      <w:lvlText w:val="o"/>
+      <w:lvlJc w:val="left"/>
+      <w:pPr>
+        <w:ind w:left="2084" w:hanging="360"/>
+      </w:pPr>
+      <w:rPr>
+        <w:rFonts w:ascii="Courier New" w:hAnsi="Courier New" w:cs="Courier New" w:hint="default"/>
+      </w:rPr>
+    </w:lvl>
+    <w:lvl w:ilvl="2" w:tplc="38090005" w:tentative="1">
+      <w:start w:val="1"/>
+      <w:numFmt w:val="bullet"/>
+      <w:lvlText w:val=""/>
+      <w:lvlJc w:val="left"/>
+      <w:pPr>
+        <w:ind w:left="2804" w:hanging="360"/>
+      </w:pPr>
+      <w:rPr>
+        <w:rFonts w:ascii="Wingdings" w:hAnsi="Wingdings" w:hint="default"/>
+      </w:rPr>
+    </w:lvl>
+    <w:lvl w:ilvl="3" w:tplc="38090001" w:tentative="1">
+      <w:start w:val="1"/>
+      <w:numFmt w:val="bullet"/>
+      <w:lvlText w:val=""/>
+      <w:lvlJc w:val="left"/>
+      <w:pPr>
+        <w:ind w:left="3524" w:hanging="360"/>
+      </w:pPr>
+      <w:rPr>
+        <w:rFonts w:ascii="Symbol" w:hAnsi="Symbol" w:hint="default"/>
+      </w:rPr>
+    </w:lvl>
+    <w:lvl w:ilvl="4" w:tplc="38090003" w:tentative="1">
+      <w:start w:val="1"/>
+      <w:numFmt w:val="bullet"/>
+      <w:lvlText w:val="o"/>
+      <w:lvlJc w:val="left"/>
+      <w:pPr>
+        <w:ind w:left="4244" w:hanging="360"/>
+      </w:pPr>
+      <w:rPr>
+        <w:rFonts w:ascii="Courier New" w:hAnsi="Courier New" w:cs="Courier New" w:hint="default"/>
+      </w:rPr>
+    </w:lvl>
+    <w:lvl w:ilvl="5" w:tplc="38090005" w:tentative="1">
+      <w:start w:val="1"/>
+      <w:numFmt w:val="bullet"/>
+      <w:lvlText w:val=""/>
+      <w:lvlJc w:val="left"/>
+      <w:pPr>
+        <w:ind w:left="4964" w:hanging="360"/>
+      </w:pPr>
+      <w:rPr>
+        <w:rFonts w:ascii="Wingdings" w:hAnsi="Wingdings" w:hint="default"/>
+      </w:rPr>
+    </w:lvl>
+    <w:lvl w:ilvl="6" w:tplc="38090001" w:tentative="1">
+      <w:start w:val="1"/>
+      <w:numFmt w:val="bullet"/>
+      <w:lvlText w:val=""/>
+      <w:lvlJc w:val="left"/>
+      <w:pPr>
+        <w:ind w:left="5684" w:hanging="360"/>
+      </w:pPr>
+      <w:rPr>
+        <w:rFonts w:ascii="Symbol" w:hAnsi="Symbol" w:hint="default"/>
+      </w:rPr>
+    </w:lvl>
+    <w:lvl w:ilvl="7" w:tplc="38090003" w:tentative="1">
+      <w:start w:val="1"/>
+      <w:numFmt w:val="bullet"/>
+      <w:lvlText w:val="o"/>
+      <w:lvlJc w:val="left"/>
+      <w:pPr>
+        <w:ind w:left="6404" w:hanging="360"/>
+      </w:pPr>
+      <w:rPr>
+        <w:rFonts w:ascii="Courier New" w:hAnsi="Courier New" w:cs="Courier New" w:hint="default"/>
+      </w:rPr>
+    </w:lvl>
+    <w:lvl w:ilvl="8" w:tplc="38090005" w:tentative="1">
+      <w:start w:val="1"/>
+      <w:numFmt w:val="bullet"/>
+      <w:lvlText w:val=""/>
+      <w:lvlJc w:val="left"/>
+      <w:pPr>
+        <w:ind w:left="7124" w:hanging="360"/>
+      </w:pPr>
+      <w:rPr>
+        <w:rFonts w:ascii="Wingdings" w:hAnsi="Wingdings" w:hint="default"/>
+      </w:rPr>
+    </w:lvl>
+  </w:abstractNum>
+  <w:abstractNum w:abstractNumId="13" w15:restartNumberingAfterBreak="0">
     <w:nsid w:val="7950572E"/>
     <w:multiLevelType w:val="multilevel"/>
     <w:tmpl w:val="AB06749E"/>
@@ -6103,22 +7289,22 @@
     </w:lvl>
   </w:abstractNum>
   <w:num w:numId="1">
-    <w:abstractNumId w:val="8"/>
+    <w:abstractNumId w:val="10"/>
   </w:num>
   <w:num w:numId="2">
-    <w:abstractNumId w:val="4"/>
+    <w:abstractNumId w:val="5"/>
   </w:num>
   <w:num w:numId="3">
     <w:abstractNumId w:val="3"/>
   </w:num>
   <w:num w:numId="4">
-    <w:abstractNumId w:val="9"/>
+    <w:abstractNumId w:val="11"/>
   </w:num>
   <w:num w:numId="5">
     <w:abstractNumId w:val="2"/>
   </w:num>
   <w:num w:numId="6">
-    <w:abstractNumId w:val="7"/>
+    <w:abstractNumId w:val="9"/>
   </w:num>
   <w:num w:numId="7">
     <w:abstractNumId w:val="1"/>
@@ -6127,19 +7313,28 @@
     <w:abstractNumId w:val="0"/>
   </w:num>
   <w:num w:numId="9">
-    <w:abstractNumId w:val="10"/>
+    <w:abstractNumId w:val="13"/>
   </w:num>
   <w:num w:numId="10">
+    <w:abstractNumId w:val="7"/>
+  </w:num>
+  <w:num w:numId="11">
     <w:abstractNumId w:val="6"/>
   </w:num>
-  <w:num w:numId="11">
-    <w:abstractNumId w:val="5"/>
+  <w:num w:numId="12">
+    <w:abstractNumId w:val="8"/>
+  </w:num>
+  <w:num w:numId="13">
+    <w:abstractNumId w:val="4"/>
+  </w:num>
+  <w:num w:numId="14">
+    <w:abstractNumId w:val="12"/>
   </w:num>
 </w:numbering>
 </file>
 
 <file path=word/styles.xml><?xml version="1.0" encoding="utf-8"?>
-<w:styles xmlns:mc="http://schemas.openxmlformats.org/markup-compatibility/2006" xmlns:r="http://schemas.openxmlformats.org/officeDocument/2006/relationships" xmlns:w="http://schemas.openxmlformats.org/wordprocessingml/2006/main" xmlns:w14="http://schemas.microsoft.com/office/word/2010/wordml" xmlns:w15="http://schemas.microsoft.com/office/word/2012/wordml" mc:Ignorable="w14 w15">
+<w:styles xmlns:mc="http://schemas.openxmlformats.org/markup-compatibility/2006" xmlns:r="http://schemas.openxmlformats.org/officeDocument/2006/relationships" xmlns:w="http://schemas.openxmlformats.org/wordprocessingml/2006/main" xmlns:w14="http://schemas.microsoft.com/office/word/2010/wordml" xmlns:w15="http://schemas.microsoft.com/office/word/2012/wordml" xmlns:w16cid="http://schemas.microsoft.com/office/word/2016/wordml/cid" xmlns:w16se="http://schemas.microsoft.com/office/word/2015/wordml/symex" mc:Ignorable="w14 w15 w16se w16cid">
   <w:docDefaults>
     <w:rPrDefault>
       <w:rPr>
@@ -6155,7 +7350,7 @@
       </w:pPr>
     </w:pPrDefault>
   </w:docDefaults>
-  <w:latentStyles w:defLockedState="0" w:defUIPriority="99" w:defSemiHidden="0" w:defUnhideWhenUsed="0" w:defQFormat="0" w:count="371">
+  <w:latentStyles w:defLockedState="0" w:defUIPriority="99" w:defSemiHidden="0" w:defUnhideWhenUsed="0" w:defQFormat="0" w:count="376">
     <w:lsdException w:name="Normal" w:uiPriority="0" w:qFormat="1"/>
     <w:lsdException w:name="heading 1" w:uiPriority="9" w:qFormat="1"/>
     <w:lsdException w:name="heading 2" w:semiHidden="1" w:uiPriority="9" w:unhideWhenUsed="1" w:qFormat="1"/>
@@ -6261,7 +7456,6 @@
     <w:lsdException w:name="HTML Sample" w:semiHidden="1" w:unhideWhenUsed="1"/>
     <w:lsdException w:name="HTML Typewriter" w:semiHidden="1" w:unhideWhenUsed="1"/>
     <w:lsdException w:name="HTML Variable" w:semiHidden="1" w:unhideWhenUsed="1"/>
-    <w:lsdException w:name="Normal Table" w:semiHidden="1" w:unhideWhenUsed="1"/>
     <w:lsdException w:name="annotation subject" w:semiHidden="1" w:unhideWhenUsed="1"/>
     <w:lsdException w:name="No List" w:semiHidden="1" w:unhideWhenUsed="1"/>
     <w:lsdException w:name="Outline List 1" w:semiHidden="1" w:unhideWhenUsed="1"/>
@@ -6304,11 +7498,8 @@
     <w:lsdException w:name="Table Contemporary" w:semiHidden="1" w:unhideWhenUsed="1"/>
     <w:lsdException w:name="Table Elegant" w:semiHidden="1" w:unhideWhenUsed="1"/>
     <w:lsdException w:name="Table Professional" w:semiHidden="1" w:unhideWhenUsed="1"/>
-    <w:lsdException w:name="Table Subtle 1" w:semiHidden="1" w:unhideWhenUsed="1"/>
     <w:lsdException w:name="Table Subtle 2" w:semiHidden="1" w:unhideWhenUsed="1"/>
     <w:lsdException w:name="Table Web 1" w:semiHidden="1" w:unhideWhenUsed="1"/>
-    <w:lsdException w:name="Table Web 2" w:semiHidden="1" w:unhideWhenUsed="1"/>
-    <w:lsdException w:name="Table Web 3" w:semiHidden="1" w:unhideWhenUsed="1"/>
     <w:lsdException w:name="Balloon Text" w:semiHidden="1" w:unhideWhenUsed="1"/>
     <w:lsdException w:name="Table Grid" w:uiPriority="39"/>
     <w:lsdException w:name="Table Theme" w:semiHidden="1" w:unhideWhenUsed="1"/>
@@ -6527,6 +7718,11 @@
     <w:lsdException w:name="List Table 5 Dark Accent 6" w:uiPriority="50"/>
     <w:lsdException w:name="List Table 6 Colorful Accent 6" w:uiPriority="51"/>
     <w:lsdException w:name="List Table 7 Colorful Accent 6" w:uiPriority="52"/>
+    <w:lsdException w:name="Mention" w:semiHidden="1" w:unhideWhenUsed="1"/>
+    <w:lsdException w:name="Smart Hyperlink" w:semiHidden="1" w:unhideWhenUsed="1"/>
+    <w:lsdException w:name="Hashtag" w:semiHidden="1" w:unhideWhenUsed="1"/>
+    <w:lsdException w:name="Unresolved Mention" w:semiHidden="1" w:unhideWhenUsed="1"/>
+    <w:lsdException w:name="Smart Link" w:semiHidden="1" w:unhideWhenUsed="1"/>
   </w:latentStyles>
   <w:style w:type="paragraph" w:default="1" w:styleId="Normal">
     <w:name w:val="Normal"/>

</xml_diff>

<commit_message>
menambah perangkat lunak basis data
</commit_message>
<xml_diff>
--- a/ANALISIS RESUME DATABASE.docx
+++ b/ANALISIS RESUME DATABASE.docx
@@ -4603,6 +4603,8 @@
         </w:rPr>
         <w:t>Interbase</w:t>
       </w:r>
+      <w:bookmarkStart w:id="0" w:name="_GoBack"/>
+      <w:bookmarkEnd w:id="0"/>
     </w:p>
     <w:p>
       <w:pPr>
@@ -5317,8 +5319,6 @@
           <w:szCs w:val="24"/>
         </w:rPr>
       </w:pPr>
-      <w:bookmarkStart w:id="0" w:name="_GoBack"/>
-      <w:bookmarkEnd w:id="0"/>
       <w:r>
         <w:rPr>
           <w:rFonts w:ascii="Times New Roman" w:eastAsia="Times New Roman" w:hAnsi="Times New Roman" w:cs="Times New Roman"/>
@@ -7456,6 +7456,7 @@
     <w:lsdException w:name="HTML Sample" w:semiHidden="1" w:unhideWhenUsed="1"/>
     <w:lsdException w:name="HTML Typewriter" w:semiHidden="1" w:unhideWhenUsed="1"/>
     <w:lsdException w:name="HTML Variable" w:semiHidden="1" w:unhideWhenUsed="1"/>
+    <w:lsdException w:name="Normal Table" w:semiHidden="1" w:unhideWhenUsed="1"/>
     <w:lsdException w:name="annotation subject" w:semiHidden="1" w:unhideWhenUsed="1"/>
     <w:lsdException w:name="No List" w:semiHidden="1" w:unhideWhenUsed="1"/>
     <w:lsdException w:name="Outline List 1" w:semiHidden="1" w:unhideWhenUsed="1"/>
@@ -7498,8 +7499,11 @@
     <w:lsdException w:name="Table Contemporary" w:semiHidden="1" w:unhideWhenUsed="1"/>
     <w:lsdException w:name="Table Elegant" w:semiHidden="1" w:unhideWhenUsed="1"/>
     <w:lsdException w:name="Table Professional" w:semiHidden="1" w:unhideWhenUsed="1"/>
+    <w:lsdException w:name="Table Subtle 1" w:semiHidden="1" w:unhideWhenUsed="1"/>
     <w:lsdException w:name="Table Subtle 2" w:semiHidden="1" w:unhideWhenUsed="1"/>
     <w:lsdException w:name="Table Web 1" w:semiHidden="1" w:unhideWhenUsed="1"/>
+    <w:lsdException w:name="Table Web 2" w:semiHidden="1" w:unhideWhenUsed="1"/>
+    <w:lsdException w:name="Table Web 3" w:semiHidden="1" w:unhideWhenUsed="1"/>
     <w:lsdException w:name="Balloon Text" w:semiHidden="1" w:unhideWhenUsed="1"/>
     <w:lsdException w:name="Table Grid" w:uiPriority="39"/>
     <w:lsdException w:name="Table Theme" w:semiHidden="1" w:unhideWhenUsed="1"/>

</xml_diff>